<commit_message>
try to import font awesome
</commit_message>
<xml_diff>
--- a/NOTE/New-word.docx
+++ b/NOTE/New-word.docx
@@ -4504,6 +4504,15 @@
           <w:color w:val="000000"/>
           <w:sz w:val="27"/>
           <w:szCs w:val="27"/>
+        </w:rPr>
+        <w:t>1</w:t>
+      </w:r>
+      <w:r>
+        <w:rPr>
+          <w:rFonts w:ascii="Calibri" w:hAnsi="Calibri" w:cs="Calibri"/>
+          <w:color w:val="000000"/>
+          <w:sz w:val="27"/>
+          <w:szCs w:val="27"/>
           <w:lang w:val="vi-VN"/>
         </w:rPr>
         <w:t xml:space="preserve"> </w:t>
@@ -4527,6 +4536,25 @@
           <w:lang w:val="en"/>
         </w:rPr>
         <w:br/>
+      </w:r>
+      <w:r>
+        <w:rPr>
+          <w:rFonts w:ascii="Calibri" w:hAnsi="Calibri" w:cs="Calibri"/>
+          <w:color w:val="000000"/>
+          <w:sz w:val="27"/>
+          <w:szCs w:val="27"/>
+          <w:lang w:val="en"/>
+        </w:rPr>
+        <w:t xml:space="preserve">2 </w:t>
+      </w:r>
+      <w:r>
+        <w:rPr>
+          <w:rFonts w:ascii="Calibri" w:hAnsi="Calibri" w:cs="Calibri"/>
+          <w:color w:val="000000"/>
+          <w:sz w:val="27"/>
+          <w:szCs w:val="27"/>
+          <w:lang w:val="en"/>
+        </w:rPr>
         <w:t>almost : hầu hết</w:t>
       </w:r>
     </w:p>
@@ -4551,6 +4579,16 @@
           <w:szCs w:val="27"/>
           <w:lang w:val="en"/>
         </w:rPr>
+        <w:t xml:space="preserve">3 </w:t>
+      </w:r>
+      <w:r>
+        <w:rPr>
+          <w:rFonts w:ascii="Calibri" w:hAnsi="Calibri" w:cs="Calibri"/>
+          <w:color w:val="000000"/>
+          <w:sz w:val="27"/>
+          <w:szCs w:val="27"/>
+          <w:lang w:val="en"/>
+        </w:rPr>
         <w:t>anchor : mỏ neo,thả neo</w:t>
       </w:r>
       <w:r>
@@ -4562,6 +4600,25 @@
           <w:lang w:val="en"/>
         </w:rPr>
         <w:br/>
+      </w:r>
+      <w:r>
+        <w:rPr>
+          <w:rFonts w:ascii="Calibri" w:hAnsi="Calibri" w:cs="Calibri"/>
+          <w:color w:val="000000"/>
+          <w:sz w:val="27"/>
+          <w:szCs w:val="27"/>
+          <w:lang w:val="en"/>
+        </w:rPr>
+        <w:t xml:space="preserve">4 </w:t>
+      </w:r>
+      <w:r>
+        <w:rPr>
+          <w:rFonts w:ascii="Calibri" w:hAnsi="Calibri" w:cs="Calibri"/>
+          <w:color w:val="000000"/>
+          <w:sz w:val="27"/>
+          <w:szCs w:val="27"/>
+          <w:lang w:val="en"/>
+        </w:rPr>
         <w:t>approach : tiếp cận</w:t>
       </w:r>
       <w:r>
@@ -4573,6 +4630,25 @@
           <w:lang w:val="en"/>
         </w:rPr>
         <w:br/>
+      </w:r>
+      <w:r>
+        <w:rPr>
+          <w:rFonts w:ascii="Calibri" w:hAnsi="Calibri" w:cs="Calibri"/>
+          <w:color w:val="000000"/>
+          <w:sz w:val="27"/>
+          <w:szCs w:val="27"/>
+          <w:lang w:val="en"/>
+        </w:rPr>
+        <w:t xml:space="preserve">5 </w:t>
+      </w:r>
+      <w:r>
+        <w:rPr>
+          <w:rFonts w:ascii="Calibri" w:hAnsi="Calibri" w:cs="Calibri"/>
+          <w:color w:val="000000"/>
+          <w:sz w:val="27"/>
+          <w:szCs w:val="27"/>
+          <w:lang w:val="en"/>
+        </w:rPr>
         <w:t>appropriate : thích hợp</w:t>
       </w:r>
     </w:p>
@@ -4597,6 +4673,16 @@
           <w:szCs w:val="27"/>
           <w:lang w:val="en"/>
         </w:rPr>
+        <w:t xml:space="preserve">6 </w:t>
+      </w:r>
+      <w:r>
+        <w:rPr>
+          <w:rFonts w:ascii="Calibri" w:hAnsi="Calibri" w:cs="Calibri"/>
+          <w:color w:val="000000"/>
+          <w:sz w:val="27"/>
+          <w:szCs w:val="27"/>
+          <w:lang w:val="en"/>
+        </w:rPr>
         <w:t>Arrange : sắp xếp,bố trí,hòa giải</w:t>
       </w:r>
       <w:r>
@@ -4608,6 +4694,25 @@
           <w:lang w:val="en"/>
         </w:rPr>
         <w:br/>
+      </w:r>
+      <w:r>
+        <w:rPr>
+          <w:rFonts w:ascii="Calibri" w:hAnsi="Calibri" w:cs="Calibri"/>
+          <w:color w:val="000000"/>
+          <w:sz w:val="27"/>
+          <w:szCs w:val="27"/>
+          <w:lang w:val="en"/>
+        </w:rPr>
+        <w:t xml:space="preserve">7 </w:t>
+      </w:r>
+      <w:r>
+        <w:rPr>
+          <w:rFonts w:ascii="Calibri" w:hAnsi="Calibri" w:cs="Calibri"/>
+          <w:color w:val="000000"/>
+          <w:sz w:val="27"/>
+          <w:szCs w:val="27"/>
+          <w:lang w:val="en"/>
+        </w:rPr>
         <w:t>argument : tranh luận</w:t>
       </w:r>
       <w:r>
@@ -4619,6 +4724,25 @@
           <w:lang w:val="en"/>
         </w:rPr>
         <w:br/>
+      </w:r>
+      <w:r>
+        <w:rPr>
+          <w:rFonts w:ascii="Calibri" w:hAnsi="Calibri" w:cs="Calibri"/>
+          <w:color w:val="000000"/>
+          <w:sz w:val="27"/>
+          <w:szCs w:val="27"/>
+          <w:lang w:val="en"/>
+        </w:rPr>
+        <w:t xml:space="preserve">8 </w:t>
+      </w:r>
+      <w:r>
+        <w:rPr>
+          <w:rFonts w:ascii="Calibri" w:hAnsi="Calibri" w:cs="Calibri"/>
+          <w:color w:val="000000"/>
+          <w:sz w:val="27"/>
+          <w:szCs w:val="27"/>
+          <w:lang w:val="en"/>
+        </w:rPr>
         <w:t>articles : bài viết</w:t>
       </w:r>
       <w:r>
@@ -4630,6 +4754,25 @@
           <w:lang w:val="en"/>
         </w:rPr>
         <w:br/>
+      </w:r>
+      <w:r>
+        <w:rPr>
+          <w:rFonts w:ascii="Calibri" w:hAnsi="Calibri" w:cs="Calibri"/>
+          <w:color w:val="000000"/>
+          <w:sz w:val="27"/>
+          <w:szCs w:val="27"/>
+          <w:lang w:val="en"/>
+        </w:rPr>
+        <w:t xml:space="preserve">9 </w:t>
+      </w:r>
+      <w:r>
+        <w:rPr>
+          <w:rFonts w:ascii="Calibri" w:hAnsi="Calibri" w:cs="Calibri"/>
+          <w:color w:val="000000"/>
+          <w:sz w:val="27"/>
+          <w:szCs w:val="27"/>
+          <w:lang w:val="en"/>
+        </w:rPr>
         <w:t>assign : chỉ định</w:t>
       </w:r>
       <w:r>
@@ -4641,6 +4784,25 @@
           <w:lang w:val="en"/>
         </w:rPr>
         <w:br/>
+      </w:r>
+      <w:r>
+        <w:rPr>
+          <w:rFonts w:ascii="Calibri" w:hAnsi="Calibri" w:cs="Calibri"/>
+          <w:color w:val="000000"/>
+          <w:sz w:val="27"/>
+          <w:szCs w:val="27"/>
+          <w:lang w:val="en"/>
+        </w:rPr>
+        <w:t xml:space="preserve">10 </w:t>
+      </w:r>
+      <w:r>
+        <w:rPr>
+          <w:rFonts w:ascii="Calibri" w:hAnsi="Calibri" w:cs="Calibri"/>
+          <w:color w:val="000000"/>
+          <w:sz w:val="27"/>
+          <w:szCs w:val="27"/>
+          <w:lang w:val="en"/>
+        </w:rPr>
         <w:t>assigned : chuyển nh</w:t>
       </w:r>
       <w:r>
@@ -4675,6 +4837,16 @@
           <w:szCs w:val="27"/>
           <w:lang w:val="en"/>
         </w:rPr>
+        <w:t xml:space="preserve">11 </w:t>
+      </w:r>
+      <w:r>
+        <w:rPr>
+          <w:rFonts w:ascii="Calibri" w:hAnsi="Calibri" w:cs="Calibri"/>
+          <w:color w:val="000000"/>
+          <w:sz w:val="27"/>
+          <w:szCs w:val="27"/>
+          <w:lang w:val="en"/>
+        </w:rPr>
         <w:t>associates  : cộng sự</w:t>
       </w:r>
     </w:p>
@@ -4699,6 +4871,16 @@
           <w:szCs w:val="27"/>
           <w:lang w:val="en"/>
         </w:rPr>
+        <w:t xml:space="preserve">12 </w:t>
+      </w:r>
+      <w:r>
+        <w:rPr>
+          <w:rFonts w:ascii="Calibri" w:hAnsi="Calibri" w:cs="Calibri"/>
+          <w:color w:val="000000"/>
+          <w:sz w:val="27"/>
+          <w:szCs w:val="27"/>
+          <w:lang w:val="en"/>
+        </w:rPr>
         <w:t>assumptions  : giả định</w:t>
       </w:r>
     </w:p>
@@ -4724,6 +4906,16 @@
           <w:lang w:val="en"/>
         </w:rPr>
         <w:lastRenderedPageBreak/>
+        <w:t xml:space="preserve">13 </w:t>
+      </w:r>
+      <w:r>
+        <w:rPr>
+          <w:rFonts w:ascii="Calibri" w:hAnsi="Calibri" w:cs="Calibri"/>
+          <w:color w:val="000000"/>
+          <w:sz w:val="27"/>
+          <w:szCs w:val="27"/>
+          <w:lang w:val="en"/>
+        </w:rPr>
         <w:t>attach  : đính kèm</w:t>
       </w:r>
       <w:r>
@@ -4735,6 +4927,25 @@
           <w:lang w:val="en"/>
         </w:rPr>
         <w:br/>
+      </w:r>
+      <w:r>
+        <w:rPr>
+          <w:rFonts w:ascii="Calibri" w:hAnsi="Calibri" w:cs="Calibri"/>
+          <w:color w:val="000000"/>
+          <w:sz w:val="27"/>
+          <w:szCs w:val="27"/>
+          <w:lang w:val="en"/>
+        </w:rPr>
+        <w:t xml:space="preserve">14 </w:t>
+      </w:r>
+      <w:r>
+        <w:rPr>
+          <w:rFonts w:ascii="Calibri" w:hAnsi="Calibri" w:cs="Calibri"/>
+          <w:color w:val="000000"/>
+          <w:sz w:val="27"/>
+          <w:szCs w:val="27"/>
+          <w:lang w:val="en"/>
+        </w:rPr>
         <w:t>attribute : thuộc tính</w:t>
       </w:r>
     </w:p>
@@ -4759,6 +4970,16 @@
           <w:szCs w:val="27"/>
           <w:lang w:val="en"/>
         </w:rPr>
+        <w:t xml:space="preserve">15 </w:t>
+      </w:r>
+      <w:r>
+        <w:rPr>
+          <w:rFonts w:ascii="Calibri" w:hAnsi="Calibri" w:cs="Calibri"/>
+          <w:color w:val="000000"/>
+          <w:sz w:val="27"/>
+          <w:szCs w:val="27"/>
+          <w:lang w:val="en"/>
+        </w:rPr>
         <w:t>avoid  : tránh</w:t>
       </w:r>
     </w:p>
@@ -4783,6 +5004,16 @@
           <w:szCs w:val="27"/>
           <w:lang w:val="en"/>
         </w:rPr>
+        <w:t xml:space="preserve">16 </w:t>
+      </w:r>
+      <w:r>
+        <w:rPr>
+          <w:rFonts w:ascii="Calibri" w:hAnsi="Calibri" w:cs="Calibri"/>
+          <w:color w:val="000000"/>
+          <w:sz w:val="27"/>
+          <w:szCs w:val="27"/>
+          <w:lang w:val="en"/>
+        </w:rPr>
         <w:t>aware : nhận thức</w:t>
       </w:r>
       <w:r>
@@ -4794,6 +5025,25 @@
           <w:lang w:val="en"/>
         </w:rPr>
         <w:br/>
+      </w:r>
+      <w:r>
+        <w:rPr>
+          <w:rFonts w:ascii="Calibri" w:hAnsi="Calibri" w:cs="Calibri"/>
+          <w:color w:val="000000"/>
+          <w:sz w:val="27"/>
+          <w:szCs w:val="27"/>
+          <w:lang w:val="en"/>
+        </w:rPr>
+        <w:t xml:space="preserve">17 </w:t>
+      </w:r>
+      <w:r>
+        <w:rPr>
+          <w:rFonts w:ascii="Calibri" w:hAnsi="Calibri" w:cs="Calibri"/>
+          <w:color w:val="000000"/>
+          <w:sz w:val="27"/>
+          <w:szCs w:val="27"/>
+          <w:lang w:val="en"/>
+        </w:rPr>
         <w:t>behavior : hành vi</w:t>
       </w:r>
       <w:r>
@@ -4805,6 +5055,25 @@
           <w:lang w:val="en"/>
         </w:rPr>
         <w:br/>
+      </w:r>
+      <w:r>
+        <w:rPr>
+          <w:rFonts w:ascii="Calibri" w:hAnsi="Calibri" w:cs="Calibri"/>
+          <w:color w:val="000000"/>
+          <w:sz w:val="27"/>
+          <w:szCs w:val="27"/>
+          <w:lang w:val="en"/>
+        </w:rPr>
+        <w:t xml:space="preserve">18 </w:t>
+      </w:r>
+      <w:r>
+        <w:rPr>
+          <w:rFonts w:ascii="Calibri" w:hAnsi="Calibri" w:cs="Calibri"/>
+          <w:color w:val="000000"/>
+          <w:sz w:val="27"/>
+          <w:szCs w:val="27"/>
+          <w:lang w:val="en"/>
+        </w:rPr>
         <w:t>bind : trói buộc</w:t>
       </w:r>
       <w:r>
@@ -4816,6 +5085,25 @@
           <w:lang w:val="en"/>
         </w:rPr>
         <w:br/>
+      </w:r>
+      <w:r>
+        <w:rPr>
+          <w:rFonts w:ascii="Calibri" w:hAnsi="Calibri" w:cs="Calibri"/>
+          <w:color w:val="000000"/>
+          <w:sz w:val="27"/>
+          <w:szCs w:val="27"/>
+          <w:lang w:val="en"/>
+        </w:rPr>
+        <w:t xml:space="preserve">19 </w:t>
+      </w:r>
+      <w:r>
+        <w:rPr>
+          <w:rFonts w:ascii="Calibri" w:hAnsi="Calibri" w:cs="Calibri"/>
+          <w:color w:val="000000"/>
+          <w:sz w:val="27"/>
+          <w:szCs w:val="27"/>
+          <w:lang w:val="en"/>
+        </w:rPr>
         <w:t>brief : tóm tắt</w:t>
       </w:r>
     </w:p>
@@ -4840,6 +5128,16 @@
           <w:szCs w:val="27"/>
           <w:lang w:val="en"/>
         </w:rPr>
+        <w:t xml:space="preserve">20 </w:t>
+      </w:r>
+      <w:r>
+        <w:rPr>
+          <w:rFonts w:ascii="Calibri" w:hAnsi="Calibri" w:cs="Calibri"/>
+          <w:color w:val="000000"/>
+          <w:sz w:val="27"/>
+          <w:szCs w:val="27"/>
+          <w:lang w:val="en"/>
+        </w:rPr>
         <w:t>capabilities  : khả năng,tài trí</w:t>
       </w:r>
       <w:r>
@@ -4851,6 +5149,25 @@
           <w:lang w:val="en"/>
         </w:rPr>
         <w:br/>
+      </w:r>
+      <w:r>
+        <w:rPr>
+          <w:rFonts w:ascii="Calibri" w:hAnsi="Calibri" w:cs="Calibri"/>
+          <w:color w:val="000000"/>
+          <w:sz w:val="27"/>
+          <w:szCs w:val="27"/>
+          <w:lang w:val="en"/>
+        </w:rPr>
+        <w:t xml:space="preserve">21 </w:t>
+      </w:r>
+      <w:r>
+        <w:rPr>
+          <w:rFonts w:ascii="Calibri" w:hAnsi="Calibri" w:cs="Calibri"/>
+          <w:color w:val="000000"/>
+          <w:sz w:val="27"/>
+          <w:szCs w:val="27"/>
+          <w:lang w:val="en"/>
+        </w:rPr>
         <w:t>certain : nhất định</w:t>
       </w:r>
       <w:r>
@@ -4862,6 +5179,25 @@
           <w:lang w:val="en"/>
         </w:rPr>
         <w:br/>
+      </w:r>
+      <w:r>
+        <w:rPr>
+          <w:rFonts w:ascii="Calibri" w:hAnsi="Calibri" w:cs="Calibri"/>
+          <w:color w:val="000000"/>
+          <w:sz w:val="27"/>
+          <w:szCs w:val="27"/>
+          <w:lang w:val="en"/>
+        </w:rPr>
+        <w:t xml:space="preserve">22 </w:t>
+      </w:r>
+      <w:r>
+        <w:rPr>
+          <w:rFonts w:ascii="Calibri" w:hAnsi="Calibri" w:cs="Calibri"/>
+          <w:color w:val="000000"/>
+          <w:sz w:val="27"/>
+          <w:szCs w:val="27"/>
+          <w:lang w:val="en"/>
+        </w:rPr>
         <w:t>characteristics : nét đặc trưng</w:t>
       </w:r>
       <w:r>
@@ -4873,6 +5209,25 @@
           <w:lang w:val="en"/>
         </w:rPr>
         <w:br/>
+      </w:r>
+      <w:r>
+        <w:rPr>
+          <w:rFonts w:ascii="Calibri" w:hAnsi="Calibri" w:cs="Calibri"/>
+          <w:color w:val="000000"/>
+          <w:sz w:val="27"/>
+          <w:szCs w:val="27"/>
+          <w:lang w:val="en"/>
+        </w:rPr>
+        <w:t xml:space="preserve">23 </w:t>
+      </w:r>
+      <w:r>
+        <w:rPr>
+          <w:rFonts w:ascii="Calibri" w:hAnsi="Calibri" w:cs="Calibri"/>
+          <w:color w:val="000000"/>
+          <w:sz w:val="27"/>
+          <w:szCs w:val="27"/>
+          <w:lang w:val="en"/>
+        </w:rPr>
         <w:t>clarify : làm rõ</w:t>
       </w:r>
     </w:p>
@@ -4897,6 +5252,16 @@
           <w:szCs w:val="27"/>
           <w:lang w:val="en"/>
         </w:rPr>
+        <w:t xml:space="preserve">24 </w:t>
+      </w:r>
+      <w:r>
+        <w:rPr>
+          <w:rFonts w:ascii="Calibri" w:hAnsi="Calibri" w:cs="Calibri"/>
+          <w:color w:val="000000"/>
+          <w:sz w:val="27"/>
+          <w:szCs w:val="27"/>
+          <w:lang w:val="en"/>
+        </w:rPr>
         <w:t>combine : phối hợp,liên minh</w:t>
       </w:r>
       <w:r>
@@ -4908,6 +5273,25 @@
           <w:lang w:val="en"/>
         </w:rPr>
         <w:br/>
+      </w:r>
+      <w:r>
+        <w:rPr>
+          <w:rFonts w:ascii="Calibri" w:hAnsi="Calibri" w:cs="Calibri"/>
+          <w:color w:val="000000"/>
+          <w:sz w:val="27"/>
+          <w:szCs w:val="27"/>
+          <w:lang w:val="en"/>
+        </w:rPr>
+        <w:t xml:space="preserve">25 </w:t>
+      </w:r>
+      <w:r>
+        <w:rPr>
+          <w:rFonts w:ascii="Calibri" w:hAnsi="Calibri" w:cs="Calibri"/>
+          <w:color w:val="000000"/>
+          <w:sz w:val="27"/>
+          <w:szCs w:val="27"/>
+          <w:lang w:val="en"/>
+        </w:rPr>
         <w:t>common : chung</w:t>
       </w:r>
     </w:p>
@@ -4932,6 +5316,16 @@
           <w:szCs w:val="27"/>
           <w:lang w:val="en"/>
         </w:rPr>
+        <w:t xml:space="preserve">26 </w:t>
+      </w:r>
+      <w:r>
+        <w:rPr>
+          <w:rFonts w:ascii="Calibri" w:hAnsi="Calibri" w:cs="Calibri"/>
+          <w:color w:val="000000"/>
+          <w:sz w:val="27"/>
+          <w:szCs w:val="27"/>
+          <w:lang w:val="en"/>
+        </w:rPr>
         <w:t>Composer: nhà soạn nhạc</w:t>
       </w:r>
     </w:p>
@@ -4956,6 +5350,16 @@
           <w:szCs w:val="27"/>
           <w:lang w:val="en"/>
         </w:rPr>
+        <w:t xml:space="preserve">27 </w:t>
+      </w:r>
+      <w:r>
+        <w:rPr>
+          <w:rFonts w:ascii="Calibri" w:hAnsi="Calibri" w:cs="Calibri"/>
+          <w:color w:val="000000"/>
+          <w:sz w:val="27"/>
+          <w:szCs w:val="27"/>
+          <w:lang w:val="en"/>
+        </w:rPr>
         <w:t>composing: sáng tác</w:t>
       </w:r>
     </w:p>
@@ -4980,7 +5384,27 @@
           <w:szCs w:val="27"/>
           <w:lang w:val="en"/>
         </w:rPr>
-        <w:t xml:space="preserve"> concept : khái niệm,ý t</w:t>
+        <w:t xml:space="preserve"> </w:t>
+      </w:r>
+      <w:r>
+        <w:rPr>
+          <w:rFonts w:ascii="Calibri" w:hAnsi="Calibri" w:cs="Calibri"/>
+          <w:color w:val="000000"/>
+          <w:sz w:val="27"/>
+          <w:szCs w:val="27"/>
+          <w:lang w:val="en"/>
+        </w:rPr>
+        <w:t xml:space="preserve">28 </w:t>
+      </w:r>
+      <w:r>
+        <w:rPr>
+          <w:rFonts w:ascii="Calibri" w:hAnsi="Calibri" w:cs="Calibri"/>
+          <w:color w:val="000000"/>
+          <w:sz w:val="27"/>
+          <w:szCs w:val="27"/>
+          <w:lang w:val="en"/>
+        </w:rPr>
+        <w:t>concept : khái niệm,ý t</w:t>
       </w:r>
       <w:r>
         <w:rPr>
@@ -5014,6 +5438,16 @@
           <w:szCs w:val="27"/>
           <w:lang w:val="en"/>
         </w:rPr>
+        <w:t xml:space="preserve">29 </w:t>
+      </w:r>
+      <w:r>
+        <w:rPr>
+          <w:rFonts w:ascii="Calibri" w:hAnsi="Calibri" w:cs="Calibri"/>
+          <w:color w:val="000000"/>
+          <w:sz w:val="27"/>
+          <w:szCs w:val="27"/>
+          <w:lang w:val="en"/>
+        </w:rPr>
         <w:t>configure : cấu hình</w:t>
       </w:r>
       <w:r>
@@ -5025,6 +5459,25 @@
           <w:lang w:val="en"/>
         </w:rPr>
         <w:br/>
+      </w:r>
+      <w:r>
+        <w:rPr>
+          <w:rFonts w:ascii="Calibri" w:hAnsi="Calibri" w:cs="Calibri"/>
+          <w:color w:val="000000"/>
+          <w:sz w:val="27"/>
+          <w:szCs w:val="27"/>
+          <w:lang w:val="en"/>
+        </w:rPr>
+        <w:t xml:space="preserve">30 </w:t>
+      </w:r>
+      <w:r>
+        <w:rPr>
+          <w:rFonts w:ascii="Calibri" w:hAnsi="Calibri" w:cs="Calibri"/>
+          <w:color w:val="000000"/>
+          <w:sz w:val="27"/>
+          <w:szCs w:val="27"/>
+          <w:lang w:val="en"/>
+        </w:rPr>
         <w:t>considered : xem xét</w:t>
       </w:r>
     </w:p>
@@ -5049,6 +5502,16 @@
           <w:szCs w:val="27"/>
           <w:lang w:val="en"/>
         </w:rPr>
+        <w:t xml:space="preserve">31 </w:t>
+      </w:r>
+      <w:r>
+        <w:rPr>
+          <w:rFonts w:ascii="Calibri" w:hAnsi="Calibri" w:cs="Calibri"/>
+          <w:color w:val="000000"/>
+          <w:sz w:val="27"/>
+          <w:szCs w:val="27"/>
+          <w:lang w:val="en"/>
+        </w:rPr>
         <w:t>consists : bao gồm</w:t>
       </w:r>
     </w:p>
@@ -5073,6 +5536,16 @@
           <w:szCs w:val="27"/>
           <w:lang w:val="en"/>
         </w:rPr>
+        <w:t xml:space="preserve">32 </w:t>
+      </w:r>
+      <w:r>
+        <w:rPr>
+          <w:rFonts w:ascii="Calibri" w:hAnsi="Calibri" w:cs="Calibri"/>
+          <w:color w:val="000000"/>
+          <w:sz w:val="27"/>
+          <w:szCs w:val="27"/>
+          <w:lang w:val="en"/>
+        </w:rPr>
         <w:t>contains : l</w:t>
       </w:r>
       <w:r>
@@ -5107,6 +5580,16 @@
           <w:szCs w:val="27"/>
           <w:lang w:val="vi-VN"/>
         </w:rPr>
+        <w:t xml:space="preserve">33 </w:t>
+      </w:r>
+      <w:r>
+        <w:rPr>
+          <w:rFonts w:ascii="Calibri" w:hAnsi="Calibri" w:cs="Calibri"/>
+          <w:color w:val="000000"/>
+          <w:sz w:val="27"/>
+          <w:szCs w:val="27"/>
+          <w:lang w:val="vi-VN"/>
+        </w:rPr>
         <w:t>convenient  : tiện lợi</w:t>
       </w:r>
       <w:r>
@@ -5118,6 +5601,25 @@
           <w:lang w:val="vi-VN"/>
         </w:rPr>
         <w:br/>
+      </w:r>
+      <w:r>
+        <w:rPr>
+          <w:rFonts w:ascii="Calibri" w:hAnsi="Calibri" w:cs="Calibri"/>
+          <w:color w:val="000000"/>
+          <w:sz w:val="27"/>
+          <w:szCs w:val="27"/>
+          <w:lang w:val="vi-VN"/>
+        </w:rPr>
+        <w:t xml:space="preserve">34 </w:t>
+      </w:r>
+      <w:r>
+        <w:rPr>
+          <w:rFonts w:ascii="Calibri" w:hAnsi="Calibri" w:cs="Calibri"/>
+          <w:color w:val="000000"/>
+          <w:sz w:val="27"/>
+          <w:szCs w:val="27"/>
+          <w:lang w:val="vi-VN"/>
+        </w:rPr>
         <w:t xml:space="preserve">convention : quy </w:t>
       </w:r>
       <w:r>
@@ -5148,6 +5650,16 @@
           <w:szCs w:val="27"/>
           <w:lang w:val="vi-VN"/>
         </w:rPr>
+        <w:t xml:space="preserve">35 </w:t>
+      </w:r>
+      <w:r>
+        <w:rPr>
+          <w:rFonts w:ascii="Calibri" w:hAnsi="Calibri" w:cs="Calibri"/>
+          <w:color w:val="000000"/>
+          <w:sz w:val="27"/>
+          <w:szCs w:val="27"/>
+          <w:lang w:val="vi-VN"/>
+        </w:rPr>
         <w:t>correcsponding : t</w:t>
       </w:r>
       <w:r>
@@ -5178,6 +5690,16 @@
           <w:szCs w:val="27"/>
           <w:lang w:val="vi-VN"/>
         </w:rPr>
+        <w:t xml:space="preserve">36 </w:t>
+      </w:r>
+      <w:r>
+        <w:rPr>
+          <w:rFonts w:ascii="Calibri" w:hAnsi="Calibri" w:cs="Calibri"/>
+          <w:color w:val="000000"/>
+          <w:sz w:val="27"/>
+          <w:szCs w:val="27"/>
+          <w:lang w:val="vi-VN"/>
+        </w:rPr>
         <w:t>course : khóa học</w:t>
       </w:r>
       <w:r>
@@ -5189,6 +5711,35 @@
           <w:lang w:val="vi-VN"/>
         </w:rPr>
         <w:br/>
+      </w:r>
+      <w:r>
+        <w:rPr>
+          <w:rFonts w:ascii="Calibri" w:hAnsi="Calibri" w:cs="Calibri"/>
+          <w:color w:val="000000"/>
+          <w:sz w:val="27"/>
+          <w:szCs w:val="27"/>
+          <w:lang w:val="vi-VN"/>
+        </w:rPr>
+        <w:t>37</w:t>
+      </w:r>
+      <w:r>
+        <w:rPr>
+          <w:rFonts w:ascii="Calibri" w:hAnsi="Calibri" w:cs="Calibri"/>
+          <w:color w:val="000000"/>
+          <w:sz w:val="27"/>
+          <w:szCs w:val="27"/>
+          <w:lang w:val="vi-VN"/>
+        </w:rPr>
+        <w:t xml:space="preserve"> </w:t>
+      </w:r>
+      <w:r>
+        <w:rPr>
+          <w:rFonts w:ascii="Calibri" w:hAnsi="Calibri" w:cs="Calibri"/>
+          <w:color w:val="000000"/>
+          <w:sz w:val="27"/>
+          <w:szCs w:val="27"/>
+          <w:lang w:val="vi-VN"/>
+        </w:rPr>
         <w:t>curly braces : dấu ngoặc nhọn { }</w:t>
       </w:r>
     </w:p>
@@ -5213,6 +5764,16 @@
           <w:szCs w:val="27"/>
           <w:lang w:val="en"/>
         </w:rPr>
+        <w:t xml:space="preserve">38 </w:t>
+      </w:r>
+      <w:r>
+        <w:rPr>
+          <w:rFonts w:ascii="Calibri" w:hAnsi="Calibri" w:cs="Calibri"/>
+          <w:color w:val="000000"/>
+          <w:sz w:val="27"/>
+          <w:szCs w:val="27"/>
+          <w:lang w:val="en"/>
+        </w:rPr>
         <w:t>current : hiện hành</w:t>
       </w:r>
     </w:p>
@@ -5237,6 +5798,16 @@
           <w:szCs w:val="27"/>
           <w:lang w:val="en"/>
         </w:rPr>
+        <w:t xml:space="preserve">39 </w:t>
+      </w:r>
+      <w:r>
+        <w:rPr>
+          <w:rFonts w:ascii="Calibri" w:hAnsi="Calibri" w:cs="Calibri"/>
+          <w:color w:val="000000"/>
+          <w:sz w:val="27"/>
+          <w:szCs w:val="27"/>
+          <w:lang w:val="en"/>
+        </w:rPr>
         <w:t>custom : thói quen,tập quán</w:t>
       </w:r>
     </w:p>
@@ -5262,6 +5833,16 @@
           <w:lang w:val="en"/>
         </w:rPr>
         <w:lastRenderedPageBreak/>
+        <w:t xml:space="preserve">40 </w:t>
+      </w:r>
+      <w:r>
+        <w:rPr>
+          <w:rFonts w:ascii="Calibri" w:hAnsi="Calibri" w:cs="Calibri"/>
+          <w:color w:val="000000"/>
+          <w:sz w:val="27"/>
+          <w:szCs w:val="27"/>
+          <w:lang w:val="en"/>
+        </w:rPr>
         <w:t>decreased : giảm,hạ</w:t>
       </w:r>
       <w:r>
@@ -5273,6 +5854,25 @@
           <w:lang w:val="en"/>
         </w:rPr>
         <w:br/>
+      </w:r>
+      <w:r>
+        <w:rPr>
+          <w:rFonts w:ascii="Calibri" w:hAnsi="Calibri" w:cs="Calibri"/>
+          <w:color w:val="000000"/>
+          <w:sz w:val="27"/>
+          <w:szCs w:val="27"/>
+          <w:lang w:val="en"/>
+        </w:rPr>
+        <w:t xml:space="preserve">41 </w:t>
+      </w:r>
+      <w:r>
+        <w:rPr>
+          <w:rFonts w:ascii="Calibri" w:hAnsi="Calibri" w:cs="Calibri"/>
+          <w:color w:val="000000"/>
+          <w:sz w:val="27"/>
+          <w:szCs w:val="27"/>
+          <w:lang w:val="en"/>
+        </w:rPr>
         <w:t>define : định nghĩa</w:t>
       </w:r>
       <w:r>
@@ -5284,6 +5884,25 @@
           <w:lang w:val="en"/>
         </w:rPr>
         <w:br/>
+      </w:r>
+      <w:r>
+        <w:rPr>
+          <w:rFonts w:ascii="Calibri" w:hAnsi="Calibri" w:cs="Calibri"/>
+          <w:color w:val="000000"/>
+          <w:sz w:val="27"/>
+          <w:szCs w:val="27"/>
+          <w:lang w:val="en"/>
+        </w:rPr>
+        <w:t xml:space="preserve">42 </w:t>
+      </w:r>
+      <w:r>
+        <w:rPr>
+          <w:rFonts w:ascii="Calibri" w:hAnsi="Calibri" w:cs="Calibri"/>
+          <w:color w:val="000000"/>
+          <w:sz w:val="27"/>
+          <w:szCs w:val="27"/>
+          <w:lang w:val="en"/>
+        </w:rPr>
         <w:t>demonstrated : chứng minh</w:t>
       </w:r>
       <w:r>
@@ -5295,6 +5914,25 @@
           <w:lang w:val="en"/>
         </w:rPr>
         <w:br/>
+      </w:r>
+      <w:r>
+        <w:rPr>
+          <w:rFonts w:ascii="Calibri" w:hAnsi="Calibri" w:cs="Calibri"/>
+          <w:color w:val="000000"/>
+          <w:sz w:val="27"/>
+          <w:szCs w:val="27"/>
+          <w:lang w:val="en"/>
+        </w:rPr>
+        <w:t xml:space="preserve">43 </w:t>
+      </w:r>
+      <w:r>
+        <w:rPr>
+          <w:rFonts w:ascii="Calibri" w:hAnsi="Calibri" w:cs="Calibri"/>
+          <w:color w:val="000000"/>
+          <w:sz w:val="27"/>
+          <w:szCs w:val="27"/>
+          <w:lang w:val="en"/>
+        </w:rPr>
         <w:t>dependency : phụ thuộc</w:t>
       </w:r>
       <w:r>
@@ -5306,6 +5944,25 @@
           <w:lang w:val="en"/>
         </w:rPr>
         <w:br/>
+      </w:r>
+      <w:r>
+        <w:rPr>
+          <w:rFonts w:ascii="Calibri" w:hAnsi="Calibri" w:cs="Calibri"/>
+          <w:color w:val="000000"/>
+          <w:sz w:val="27"/>
+          <w:szCs w:val="27"/>
+          <w:lang w:val="en"/>
+        </w:rPr>
+        <w:t xml:space="preserve">44 </w:t>
+      </w:r>
+      <w:r>
+        <w:rPr>
+          <w:rFonts w:ascii="Calibri" w:hAnsi="Calibri" w:cs="Calibri"/>
+          <w:color w:val="000000"/>
+          <w:sz w:val="27"/>
+          <w:szCs w:val="27"/>
+          <w:lang w:val="en"/>
+        </w:rPr>
         <w:t>describe : diễn tả</w:t>
       </w:r>
       <w:r>
@@ -5317,6 +5974,25 @@
           <w:lang w:val="en"/>
         </w:rPr>
         <w:br/>
+      </w:r>
+      <w:r>
+        <w:rPr>
+          <w:rFonts w:ascii="Calibri" w:hAnsi="Calibri" w:cs="Calibri"/>
+          <w:color w:val="000000"/>
+          <w:sz w:val="27"/>
+          <w:szCs w:val="27"/>
+          <w:lang w:val="en"/>
+        </w:rPr>
+        <w:t xml:space="preserve">45 </w:t>
+      </w:r>
+      <w:r>
+        <w:rPr>
+          <w:rFonts w:ascii="Calibri" w:hAnsi="Calibri" w:cs="Calibri"/>
+          <w:color w:val="000000"/>
+          <w:sz w:val="27"/>
+          <w:szCs w:val="27"/>
+          <w:lang w:val="en"/>
+        </w:rPr>
         <w:t>dialog : hộp thoại</w:t>
       </w:r>
     </w:p>
@@ -5341,6 +6017,16 @@
           <w:szCs w:val="27"/>
           <w:lang w:val="en"/>
         </w:rPr>
+        <w:t xml:space="preserve">46 </w:t>
+      </w:r>
+      <w:r>
+        <w:rPr>
+          <w:rFonts w:ascii="Calibri" w:hAnsi="Calibri" w:cs="Calibri"/>
+          <w:color w:val="000000"/>
+          <w:sz w:val="27"/>
+          <w:szCs w:val="27"/>
+          <w:lang w:val="en"/>
+        </w:rPr>
         <w:t>distinct  : khác biệt</w:t>
       </w:r>
     </w:p>
@@ -5365,6 +6051,16 @@
           <w:szCs w:val="27"/>
           <w:lang w:val="en"/>
         </w:rPr>
+        <w:t xml:space="preserve">47 </w:t>
+      </w:r>
+      <w:r>
+        <w:rPr>
+          <w:rFonts w:ascii="Calibri" w:hAnsi="Calibri" w:cs="Calibri"/>
+          <w:color w:val="000000"/>
+          <w:sz w:val="27"/>
+          <w:szCs w:val="27"/>
+          <w:lang w:val="en"/>
+        </w:rPr>
         <w:t>discuss : bàn luận</w:t>
       </w:r>
     </w:p>
@@ -5389,6 +6085,16 @@
           <w:szCs w:val="27"/>
           <w:lang w:val="en"/>
         </w:rPr>
+        <w:t xml:space="preserve">48 </w:t>
+      </w:r>
+      <w:r>
+        <w:rPr>
+          <w:rFonts w:ascii="Calibri" w:hAnsi="Calibri" w:cs="Calibri"/>
+          <w:color w:val="000000"/>
+          <w:sz w:val="27"/>
+          <w:szCs w:val="27"/>
+          <w:lang w:val="en"/>
+        </w:rPr>
         <w:t>Encountered : đã gặp</w:t>
       </w:r>
       <w:r>
@@ -5400,6 +6106,25 @@
           <w:lang w:val="en"/>
         </w:rPr>
         <w:br/>
+      </w:r>
+      <w:r>
+        <w:rPr>
+          <w:rFonts w:ascii="Calibri" w:hAnsi="Calibri" w:cs="Calibri"/>
+          <w:color w:val="000000"/>
+          <w:sz w:val="27"/>
+          <w:szCs w:val="27"/>
+          <w:lang w:val="en"/>
+        </w:rPr>
+        <w:t xml:space="preserve">49 </w:t>
+      </w:r>
+      <w:r>
+        <w:rPr>
+          <w:rFonts w:ascii="Calibri" w:hAnsi="Calibri" w:cs="Calibri"/>
+          <w:color w:val="000000"/>
+          <w:sz w:val="27"/>
+          <w:szCs w:val="27"/>
+          <w:lang w:val="en"/>
+        </w:rPr>
         <w:t>efficient : có hiệu quả</w:t>
       </w:r>
       <w:r>
@@ -5411,6 +6136,25 @@
           <w:lang w:val="en"/>
         </w:rPr>
         <w:br/>
+      </w:r>
+      <w:r>
+        <w:rPr>
+          <w:rFonts w:ascii="Calibri" w:hAnsi="Calibri" w:cs="Calibri"/>
+          <w:color w:val="000000"/>
+          <w:sz w:val="27"/>
+          <w:szCs w:val="27"/>
+          <w:lang w:val="en"/>
+        </w:rPr>
+        <w:t xml:space="preserve">50 </w:t>
+      </w:r>
+      <w:r>
+        <w:rPr>
+          <w:rFonts w:ascii="Calibri" w:hAnsi="Calibri" w:cs="Calibri"/>
+          <w:color w:val="000000"/>
+          <w:sz w:val="27"/>
+          <w:szCs w:val="27"/>
+          <w:lang w:val="en"/>
+        </w:rPr>
         <w:t>elegant : thanh lịch</w:t>
       </w:r>
       <w:r>
@@ -5422,6 +6166,25 @@
           <w:lang w:val="en"/>
         </w:rPr>
         <w:br/>
+      </w:r>
+      <w:r>
+        <w:rPr>
+          <w:rFonts w:ascii="Calibri" w:hAnsi="Calibri" w:cs="Calibri"/>
+          <w:color w:val="000000"/>
+          <w:sz w:val="27"/>
+          <w:szCs w:val="27"/>
+          <w:lang w:val="en"/>
+        </w:rPr>
+        <w:t xml:space="preserve">51 </w:t>
+      </w:r>
+      <w:r>
+        <w:rPr>
+          <w:rFonts w:ascii="Calibri" w:hAnsi="Calibri" w:cs="Calibri"/>
+          <w:color w:val="000000"/>
+          <w:sz w:val="27"/>
+          <w:szCs w:val="27"/>
+          <w:lang w:val="en"/>
+        </w:rPr>
         <w:t>embedding : nhúng</w:t>
       </w:r>
     </w:p>
@@ -5446,6 +6209,16 @@
           <w:szCs w:val="27"/>
           <w:lang w:val="en"/>
         </w:rPr>
+        <w:t xml:space="preserve">52 </w:t>
+      </w:r>
+      <w:r>
+        <w:rPr>
+          <w:rFonts w:ascii="Calibri" w:hAnsi="Calibri" w:cs="Calibri"/>
+          <w:color w:val="000000"/>
+          <w:sz w:val="27"/>
+          <w:szCs w:val="27"/>
+          <w:lang w:val="en"/>
+        </w:rPr>
         <w:t>emit : xông lên,phát ra</w:t>
       </w:r>
       <w:r>
@@ -5457,6 +6230,25 @@
           <w:lang w:val="en"/>
         </w:rPr>
         <w:br/>
+      </w:r>
+      <w:r>
+        <w:rPr>
+          <w:rFonts w:ascii="Calibri" w:hAnsi="Calibri" w:cs="Calibri"/>
+          <w:color w:val="000000"/>
+          <w:sz w:val="27"/>
+          <w:szCs w:val="27"/>
+          <w:lang w:val="en"/>
+        </w:rPr>
+        <w:t xml:space="preserve">53 </w:t>
+      </w:r>
+      <w:r>
+        <w:rPr>
+          <w:rFonts w:ascii="Calibri" w:hAnsi="Calibri" w:cs="Calibri"/>
+          <w:color w:val="000000"/>
+          <w:sz w:val="27"/>
+          <w:szCs w:val="27"/>
+          <w:lang w:val="en"/>
+        </w:rPr>
         <w:t>encapsulated : đóng gói</w:t>
       </w:r>
       <w:r>
@@ -5468,6 +6260,25 @@
           <w:lang w:val="en"/>
         </w:rPr>
         <w:br/>
+      </w:r>
+      <w:r>
+        <w:rPr>
+          <w:rFonts w:ascii="Calibri" w:hAnsi="Calibri" w:cs="Calibri"/>
+          <w:color w:val="000000"/>
+          <w:sz w:val="27"/>
+          <w:szCs w:val="27"/>
+          <w:lang w:val="en"/>
+        </w:rPr>
+        <w:t xml:space="preserve">54 </w:t>
+      </w:r>
+      <w:r>
+        <w:rPr>
+          <w:rFonts w:ascii="Calibri" w:hAnsi="Calibri" w:cs="Calibri"/>
+          <w:color w:val="000000"/>
+          <w:sz w:val="27"/>
+          <w:szCs w:val="27"/>
+          <w:lang w:val="en"/>
+        </w:rPr>
         <w:t>enroll : ghi danh</w:t>
       </w:r>
     </w:p>
@@ -5492,6 +6303,16 @@
           <w:szCs w:val="27"/>
           <w:lang w:val="fr-FR"/>
         </w:rPr>
+        <w:t xml:space="preserve">55 </w:t>
+      </w:r>
+      <w:r>
+        <w:rPr>
+          <w:rFonts w:ascii="Calibri" w:hAnsi="Calibri" w:cs="Calibri"/>
+          <w:color w:val="000000"/>
+          <w:sz w:val="27"/>
+          <w:szCs w:val="27"/>
+          <w:lang w:val="fr-FR"/>
+        </w:rPr>
         <w:t>entities : thực thể</w:t>
       </w:r>
       <w:r>
@@ -5503,6 +6324,25 @@
           <w:lang w:val="fr-FR"/>
         </w:rPr>
         <w:br/>
+      </w:r>
+      <w:r>
+        <w:rPr>
+          <w:rFonts w:ascii="Calibri" w:hAnsi="Calibri" w:cs="Calibri"/>
+          <w:color w:val="000000"/>
+          <w:sz w:val="27"/>
+          <w:szCs w:val="27"/>
+          <w:lang w:val="fr-FR"/>
+        </w:rPr>
+        <w:t xml:space="preserve">56 </w:t>
+      </w:r>
+      <w:r>
+        <w:rPr>
+          <w:rFonts w:ascii="Calibri" w:hAnsi="Calibri" w:cs="Calibri"/>
+          <w:color w:val="000000"/>
+          <w:sz w:val="27"/>
+          <w:szCs w:val="27"/>
+          <w:lang w:val="fr-FR"/>
+        </w:rPr>
         <w:t>essence : bản chất</w:t>
       </w:r>
     </w:p>
@@ -5527,6 +6367,16 @@
           <w:szCs w:val="27"/>
           <w:lang w:val="en"/>
         </w:rPr>
+        <w:t xml:space="preserve">57 </w:t>
+      </w:r>
+      <w:r>
+        <w:rPr>
+          <w:rFonts w:ascii="Calibri" w:hAnsi="Calibri" w:cs="Calibri"/>
+          <w:color w:val="000000"/>
+          <w:sz w:val="27"/>
+          <w:szCs w:val="27"/>
+          <w:lang w:val="en"/>
+        </w:rPr>
         <w:t>essential : thiết yếu,quan trọng</w:t>
       </w:r>
     </w:p>
@@ -5551,6 +6401,16 @@
           <w:szCs w:val="27"/>
           <w:lang w:val="en"/>
         </w:rPr>
+        <w:t xml:space="preserve">58 </w:t>
+      </w:r>
+      <w:r>
+        <w:rPr>
+          <w:rFonts w:ascii="Calibri" w:hAnsi="Calibri" w:cs="Calibri"/>
+          <w:color w:val="000000"/>
+          <w:sz w:val="27"/>
+          <w:szCs w:val="27"/>
+          <w:lang w:val="en"/>
+        </w:rPr>
         <w:t>Extract: trích xuất</w:t>
       </w:r>
       <w:r>
@@ -5562,6 +6422,25 @@
           <w:lang w:val="en"/>
         </w:rPr>
         <w:br/>
+      </w:r>
+      <w:r>
+        <w:rPr>
+          <w:rFonts w:ascii="Calibri" w:hAnsi="Calibri" w:cs="Calibri"/>
+          <w:color w:val="000000"/>
+          <w:sz w:val="27"/>
+          <w:szCs w:val="27"/>
+          <w:lang w:val="en"/>
+        </w:rPr>
+        <w:t xml:space="preserve">59 </w:t>
+      </w:r>
+      <w:r>
+        <w:rPr>
+          <w:rFonts w:ascii="Calibri" w:hAnsi="Calibri" w:cs="Calibri"/>
+          <w:color w:val="000000"/>
+          <w:sz w:val="27"/>
+          <w:szCs w:val="27"/>
+          <w:lang w:val="en"/>
+        </w:rPr>
         <w:t>execute : thi hành</w:t>
       </w:r>
     </w:p>
@@ -5586,6 +6465,16 @@
           <w:szCs w:val="27"/>
           <w:lang w:val="en"/>
         </w:rPr>
+        <w:t xml:space="preserve">60 </w:t>
+      </w:r>
+      <w:r>
+        <w:rPr>
+          <w:rFonts w:ascii="Calibri" w:hAnsi="Calibri" w:cs="Calibri"/>
+          <w:color w:val="000000"/>
+          <w:sz w:val="27"/>
+          <w:szCs w:val="27"/>
+          <w:lang w:val="en"/>
+        </w:rPr>
         <w:t>expands : mở rộng,lớn lên</w:t>
       </w:r>
     </w:p>
@@ -5610,6 +6499,16 @@
           <w:szCs w:val="27"/>
           <w:lang w:val="en"/>
         </w:rPr>
+        <w:t xml:space="preserve">61 </w:t>
+      </w:r>
+      <w:r>
+        <w:rPr>
+          <w:rFonts w:ascii="Calibri" w:hAnsi="Calibri" w:cs="Calibri"/>
+          <w:color w:val="000000"/>
+          <w:sz w:val="27"/>
+          <w:szCs w:val="27"/>
+          <w:lang w:val="en"/>
+        </w:rPr>
         <w:t>expression : biểu hiện</w:t>
       </w:r>
     </w:p>
@@ -5634,7 +6533,27 @@
           <w:szCs w:val="27"/>
           <w:lang w:val="en"/>
         </w:rPr>
-        <w:t xml:space="preserve"> fieldset : lĩnh vực</w:t>
+        <w:t xml:space="preserve"> </w:t>
+      </w:r>
+      <w:r>
+        <w:rPr>
+          <w:rFonts w:ascii="Calibri" w:hAnsi="Calibri" w:cs="Calibri"/>
+          <w:color w:val="000000"/>
+          <w:sz w:val="27"/>
+          <w:szCs w:val="27"/>
+          <w:lang w:val="en"/>
+        </w:rPr>
+        <w:t xml:space="preserve">62 </w:t>
+      </w:r>
+      <w:r>
+        <w:rPr>
+          <w:rFonts w:ascii="Calibri" w:hAnsi="Calibri" w:cs="Calibri"/>
+          <w:color w:val="000000"/>
+          <w:sz w:val="27"/>
+          <w:szCs w:val="27"/>
+          <w:lang w:val="en"/>
+        </w:rPr>
+        <w:t>fieldset : lĩnh vực</w:t>
       </w:r>
       <w:r>
         <w:rPr>
@@ -5645,6 +6564,25 @@
           <w:lang w:val="en"/>
         </w:rPr>
         <w:br/>
+      </w:r>
+      <w:r>
+        <w:rPr>
+          <w:rFonts w:ascii="Calibri" w:hAnsi="Calibri" w:cs="Calibri"/>
+          <w:color w:val="000000"/>
+          <w:sz w:val="27"/>
+          <w:szCs w:val="27"/>
+          <w:lang w:val="en"/>
+        </w:rPr>
+        <w:t xml:space="preserve">63 </w:t>
+      </w:r>
+      <w:r>
+        <w:rPr>
+          <w:rFonts w:ascii="Calibri" w:hAnsi="Calibri" w:cs="Calibri"/>
+          <w:color w:val="000000"/>
+          <w:sz w:val="27"/>
+          <w:szCs w:val="27"/>
+          <w:lang w:val="en"/>
+        </w:rPr>
         <w:t>foundation : nền tảng</w:t>
       </w:r>
     </w:p>
@@ -5669,6 +6607,16 @@
           <w:szCs w:val="27"/>
           <w:lang w:val="en"/>
         </w:rPr>
+        <w:t xml:space="preserve">64 </w:t>
+      </w:r>
+      <w:r>
+        <w:rPr>
+          <w:rFonts w:ascii="Calibri" w:hAnsi="Calibri" w:cs="Calibri"/>
+          <w:color w:val="000000"/>
+          <w:sz w:val="27"/>
+          <w:szCs w:val="27"/>
+          <w:lang w:val="en"/>
+        </w:rPr>
         <w:t>fork : nhánh</w:t>
       </w:r>
       <w:r>
@@ -5680,6 +6628,25 @@
           <w:lang w:val="en"/>
         </w:rPr>
         <w:br/>
+      </w:r>
+      <w:r>
+        <w:rPr>
+          <w:rFonts w:ascii="Calibri" w:hAnsi="Calibri" w:cs="Calibri"/>
+          <w:color w:val="000000"/>
+          <w:sz w:val="27"/>
+          <w:szCs w:val="27"/>
+          <w:lang w:val="en"/>
+        </w:rPr>
+        <w:t xml:space="preserve">65 </w:t>
+      </w:r>
+      <w:r>
+        <w:rPr>
+          <w:rFonts w:ascii="Calibri" w:hAnsi="Calibri" w:cs="Calibri"/>
+          <w:color w:val="000000"/>
+          <w:sz w:val="27"/>
+          <w:szCs w:val="27"/>
+          <w:lang w:val="en"/>
+        </w:rPr>
         <w:t>frag : miếng</w:t>
       </w:r>
       <w:r>
@@ -5691,6 +6658,25 @@
           <w:lang w:val="en"/>
         </w:rPr>
         <w:br/>
+      </w:r>
+      <w:r>
+        <w:rPr>
+          <w:rFonts w:ascii="Calibri" w:hAnsi="Calibri" w:cs="Calibri"/>
+          <w:color w:val="000000"/>
+          <w:sz w:val="27"/>
+          <w:szCs w:val="27"/>
+          <w:lang w:val="en"/>
+        </w:rPr>
+        <w:t xml:space="preserve">66 </w:t>
+      </w:r>
+      <w:r>
+        <w:rPr>
+          <w:rFonts w:ascii="Calibri" w:hAnsi="Calibri" w:cs="Calibri"/>
+          <w:color w:val="000000"/>
+          <w:sz w:val="27"/>
+          <w:szCs w:val="27"/>
+          <w:lang w:val="en"/>
+        </w:rPr>
         <w:t>fragments : những mảnh vỡ</w:t>
       </w:r>
     </w:p>
@@ -5716,6 +6702,16 @@
           <w:lang w:val="en"/>
         </w:rPr>
         <w:lastRenderedPageBreak/>
+        <w:t xml:space="preserve">67 </w:t>
+      </w:r>
+      <w:r>
+        <w:rPr>
+          <w:rFonts w:ascii="Calibri" w:hAnsi="Calibri" w:cs="Calibri"/>
+          <w:color w:val="000000"/>
+          <w:sz w:val="27"/>
+          <w:szCs w:val="27"/>
+          <w:lang w:val="en"/>
+        </w:rPr>
         <w:t>gather : tụ họp,nắm chặt</w:t>
       </w:r>
       <w:r>
@@ -5727,6 +6723,25 @@
           <w:lang w:val="en"/>
         </w:rPr>
         <w:br/>
+      </w:r>
+      <w:r>
+        <w:rPr>
+          <w:rFonts w:ascii="Calibri" w:hAnsi="Calibri" w:cs="Calibri"/>
+          <w:color w:val="000000"/>
+          <w:sz w:val="27"/>
+          <w:szCs w:val="27"/>
+          <w:lang w:val="en"/>
+        </w:rPr>
+        <w:t xml:space="preserve">68 </w:t>
+      </w:r>
+      <w:r>
+        <w:rPr>
+          <w:rFonts w:ascii="Calibri" w:hAnsi="Calibri" w:cs="Calibri"/>
+          <w:color w:val="000000"/>
+          <w:sz w:val="27"/>
+          <w:szCs w:val="27"/>
+          <w:lang w:val="en"/>
+        </w:rPr>
         <w:t>generate: tạo ra</w:t>
       </w:r>
     </w:p>
@@ -5743,6 +6758,16 @@
           <w:lang w:val="en"/>
         </w:rPr>
       </w:pPr>
+      <w:r>
+        <w:rPr>
+          <w:rFonts w:ascii="Calibri" w:hAnsi="Calibri" w:cs="Calibri"/>
+          <w:color w:val="000000"/>
+          <w:sz w:val="27"/>
+          <w:szCs w:val="27"/>
+          <w:lang w:val="en"/>
+        </w:rPr>
+        <w:t xml:space="preserve">69 </w:t>
+      </w:r>
       <w:r>
         <w:rPr>
           <w:rFonts w:ascii="Calibri" w:hAnsi="Calibri" w:cs="Calibri"/>
@@ -5778,6 +6803,16 @@
           <w:szCs w:val="27"/>
           <w:lang w:val="en"/>
         </w:rPr>
+        <w:t xml:space="preserve">70 </w:t>
+      </w:r>
+      <w:r>
+        <w:rPr>
+          <w:rFonts w:ascii="Calibri" w:hAnsi="Calibri" w:cs="Calibri"/>
+          <w:color w:val="000000"/>
+          <w:sz w:val="27"/>
+          <w:szCs w:val="27"/>
+          <w:lang w:val="en"/>
+        </w:rPr>
         <w:t>generic : chung</w:t>
       </w:r>
     </w:p>
@@ -5805,6 +6840,16 @@
           <w:szCs w:val="27"/>
           <w:lang w:val="en"/>
         </w:rPr>
+        <w:t xml:space="preserve">71 </w:t>
+      </w:r>
+      <w:r>
+        <w:rPr>
+          <w:rFonts w:ascii="Calibri" w:hAnsi="Calibri" w:cs="Calibri"/>
+          <w:color w:val="000000"/>
+          <w:sz w:val="27"/>
+          <w:szCs w:val="27"/>
+          <w:lang w:val="en"/>
+        </w:rPr>
         <w:t>guarantee : bảo lãnh,bảo đảm,bảo hành</w:t>
       </w:r>
       <w:r>
@@ -5816,6 +6861,25 @@
           <w:lang w:val="en"/>
         </w:rPr>
         <w:br/>
+      </w:r>
+      <w:r>
+        <w:rPr>
+          <w:rFonts w:ascii="Calibri" w:hAnsi="Calibri" w:cs="Calibri"/>
+          <w:color w:val="000000"/>
+          <w:sz w:val="27"/>
+          <w:szCs w:val="27"/>
+          <w:lang w:val="en"/>
+        </w:rPr>
+        <w:t xml:space="preserve">72 </w:t>
+      </w:r>
+      <w:r>
+        <w:rPr>
+          <w:rFonts w:ascii="Calibri" w:hAnsi="Calibri" w:cs="Calibri"/>
+          <w:color w:val="000000"/>
+          <w:sz w:val="27"/>
+          <w:szCs w:val="27"/>
+          <w:lang w:val="en"/>
+        </w:rPr>
         <w:t>hard-coded : mã hóa cứng</w:t>
       </w:r>
       <w:r>
@@ -5827,6 +6891,25 @@
           <w:lang w:val="en"/>
         </w:rPr>
         <w:br/>
+      </w:r>
+      <w:r>
+        <w:rPr>
+          <w:rFonts w:ascii="Calibri" w:hAnsi="Calibri" w:cs="Calibri"/>
+          <w:color w:val="000000"/>
+          <w:sz w:val="27"/>
+          <w:szCs w:val="27"/>
+          <w:lang w:val="en"/>
+        </w:rPr>
+        <w:t xml:space="preserve">73 </w:t>
+      </w:r>
+      <w:r>
+        <w:rPr>
+          <w:rFonts w:ascii="Calibri" w:hAnsi="Calibri" w:cs="Calibri"/>
+          <w:color w:val="000000"/>
+          <w:sz w:val="27"/>
+          <w:szCs w:val="27"/>
+          <w:lang w:val="en"/>
+        </w:rPr>
         <w:t>hash : băm (làm nát,làm hỏng)</w:t>
       </w:r>
     </w:p>
@@ -5851,6 +6934,16 @@
           <w:szCs w:val="27"/>
           <w:lang w:val="en"/>
         </w:rPr>
+        <w:t xml:space="preserve">74 </w:t>
+      </w:r>
+      <w:r>
+        <w:rPr>
+          <w:rFonts w:ascii="Calibri" w:hAnsi="Calibri" w:cs="Calibri"/>
+          <w:color w:val="000000"/>
+          <w:sz w:val="27"/>
+          <w:szCs w:val="27"/>
+          <w:lang w:val="en"/>
+        </w:rPr>
         <w:t>illusion : ảo giác</w:t>
       </w:r>
       <w:r>
@@ -5862,6 +6955,25 @@
           <w:lang w:val="en"/>
         </w:rPr>
         <w:br/>
+      </w:r>
+      <w:r>
+        <w:rPr>
+          <w:rFonts w:ascii="Calibri" w:hAnsi="Calibri" w:cs="Calibri"/>
+          <w:color w:val="000000"/>
+          <w:sz w:val="27"/>
+          <w:szCs w:val="27"/>
+          <w:lang w:val="en"/>
+        </w:rPr>
+        <w:t xml:space="preserve">75 </w:t>
+      </w:r>
+      <w:r>
+        <w:rPr>
+          <w:rFonts w:ascii="Calibri" w:hAnsi="Calibri" w:cs="Calibri"/>
+          <w:color w:val="000000"/>
+          <w:sz w:val="27"/>
+          <w:szCs w:val="27"/>
+          <w:lang w:val="en"/>
+        </w:rPr>
         <w:t>immutable : bất biến</w:t>
       </w:r>
     </w:p>
@@ -5886,22 +6998,52 @@
           <w:szCs w:val="27"/>
           <w:lang w:val="en"/>
         </w:rPr>
-        <w:t xml:space="preserve"> implement  :  hoàn thành,bổ sung</w:t>
-      </w:r>
-    </w:p>
-    <w:p>
-      <w:pPr>
-        <w:autoSpaceDE w:val="0"/>
-        <w:autoSpaceDN w:val="0"/>
-        <w:adjustRightInd w:val="0"/>
-        <w:rPr>
-          <w:rFonts w:ascii="Calibri" w:hAnsi="Calibri" w:cs="Calibri"/>
-          <w:color w:val="000000"/>
-          <w:sz w:val="27"/>
-          <w:szCs w:val="27"/>
-          <w:lang w:val="en"/>
-        </w:rPr>
-      </w:pPr>
+        <w:t xml:space="preserve"> </w:t>
+      </w:r>
+      <w:r>
+        <w:rPr>
+          <w:rFonts w:ascii="Calibri" w:hAnsi="Calibri" w:cs="Calibri"/>
+          <w:color w:val="000000"/>
+          <w:sz w:val="27"/>
+          <w:szCs w:val="27"/>
+          <w:lang w:val="en"/>
+        </w:rPr>
+        <w:t xml:space="preserve">76 </w:t>
+      </w:r>
+      <w:r>
+        <w:rPr>
+          <w:rFonts w:ascii="Calibri" w:hAnsi="Calibri" w:cs="Calibri"/>
+          <w:color w:val="000000"/>
+          <w:sz w:val="27"/>
+          <w:szCs w:val="27"/>
+          <w:lang w:val="en"/>
+        </w:rPr>
+        <w:t>implement  :  hoàn thành,bổ sung</w:t>
+      </w:r>
+    </w:p>
+    <w:p>
+      <w:pPr>
+        <w:autoSpaceDE w:val="0"/>
+        <w:autoSpaceDN w:val="0"/>
+        <w:adjustRightInd w:val="0"/>
+        <w:rPr>
+          <w:rFonts w:ascii="Calibri" w:hAnsi="Calibri" w:cs="Calibri"/>
+          <w:color w:val="000000"/>
+          <w:sz w:val="27"/>
+          <w:szCs w:val="27"/>
+          <w:lang w:val="en"/>
+        </w:rPr>
+      </w:pPr>
+      <w:r>
+        <w:rPr>
+          <w:rFonts w:ascii="Calibri" w:hAnsi="Calibri" w:cs="Calibri"/>
+          <w:color w:val="000000"/>
+          <w:sz w:val="27"/>
+          <w:szCs w:val="27"/>
+          <w:lang w:val="en"/>
+        </w:rPr>
+        <w:t xml:space="preserve">77 </w:t>
+      </w:r>
       <w:r>
         <w:rPr>
           <w:rFonts w:ascii="Calibri" w:hAnsi="Calibri" w:cs="Calibri"/>
@@ -5940,6 +7082,16 @@
           <w:szCs w:val="27"/>
           <w:lang w:val="en"/>
         </w:rPr>
+        <w:t xml:space="preserve">78 </w:t>
+      </w:r>
+      <w:r>
+        <w:rPr>
+          <w:rFonts w:ascii="Calibri" w:hAnsi="Calibri" w:cs="Calibri"/>
+          <w:color w:val="000000"/>
+          <w:sz w:val="27"/>
+          <w:szCs w:val="27"/>
+          <w:lang w:val="en"/>
+        </w:rPr>
         <w:t>increment : tăng</w:t>
       </w:r>
       <w:r>
@@ -5951,6 +7103,25 @@
           <w:lang w:val="en"/>
         </w:rPr>
         <w:br/>
+      </w:r>
+      <w:r>
+        <w:rPr>
+          <w:rFonts w:ascii="Calibri" w:hAnsi="Calibri" w:cs="Calibri"/>
+          <w:color w:val="000000"/>
+          <w:sz w:val="27"/>
+          <w:szCs w:val="27"/>
+          <w:lang w:val="en"/>
+        </w:rPr>
+        <w:t xml:space="preserve">79 </w:t>
+      </w:r>
+      <w:r>
+        <w:rPr>
+          <w:rFonts w:ascii="Calibri" w:hAnsi="Calibri" w:cs="Calibri"/>
+          <w:color w:val="000000"/>
+          <w:sz w:val="27"/>
+          <w:szCs w:val="27"/>
+          <w:lang w:val="en"/>
+        </w:rPr>
         <w:t>independent : độc lập</w:t>
       </w:r>
       <w:r>
@@ -5962,6 +7133,25 @@
           <w:lang w:val="en"/>
         </w:rPr>
         <w:br/>
+      </w:r>
+      <w:r>
+        <w:rPr>
+          <w:rFonts w:ascii="Calibri" w:hAnsi="Calibri" w:cs="Calibri"/>
+          <w:color w:val="000000"/>
+          <w:sz w:val="27"/>
+          <w:szCs w:val="27"/>
+          <w:lang w:val="en"/>
+        </w:rPr>
+        <w:t xml:space="preserve">80 </w:t>
+      </w:r>
+      <w:r>
+        <w:rPr>
+          <w:rFonts w:ascii="Calibri" w:hAnsi="Calibri" w:cs="Calibri"/>
+          <w:color w:val="000000"/>
+          <w:sz w:val="27"/>
+          <w:szCs w:val="27"/>
+          <w:lang w:val="en"/>
+        </w:rPr>
         <w:t>inefficiency : ko hiệu quả</w:t>
       </w:r>
     </w:p>
@@ -5986,6 +7176,16 @@
           <w:szCs w:val="27"/>
           <w:lang w:val="en"/>
         </w:rPr>
+        <w:t xml:space="preserve">81 </w:t>
+      </w:r>
+      <w:r>
+        <w:rPr>
+          <w:rFonts w:ascii="Calibri" w:hAnsi="Calibri" w:cs="Calibri"/>
+          <w:color w:val="000000"/>
+          <w:sz w:val="27"/>
+          <w:szCs w:val="27"/>
+          <w:lang w:val="en"/>
+        </w:rPr>
         <w:t>inheritance : di sản</w:t>
       </w:r>
       <w:r>
@@ -5997,6 +7197,25 @@
           <w:lang w:val="en"/>
         </w:rPr>
         <w:br/>
+      </w:r>
+      <w:r>
+        <w:rPr>
+          <w:rFonts w:ascii="Calibri" w:hAnsi="Calibri" w:cs="Calibri"/>
+          <w:color w:val="000000"/>
+          <w:sz w:val="27"/>
+          <w:szCs w:val="27"/>
+          <w:lang w:val="en"/>
+        </w:rPr>
+        <w:t xml:space="preserve">82 </w:t>
+      </w:r>
+      <w:r>
+        <w:rPr>
+          <w:rFonts w:ascii="Calibri" w:hAnsi="Calibri" w:cs="Calibri"/>
+          <w:color w:val="000000"/>
+          <w:sz w:val="27"/>
+          <w:szCs w:val="27"/>
+          <w:lang w:val="en"/>
+        </w:rPr>
         <w:t>initialize : khởi tạo</w:t>
       </w:r>
     </w:p>
@@ -6021,6 +7240,16 @@
           <w:szCs w:val="27"/>
           <w:lang w:val="en"/>
         </w:rPr>
+        <w:t xml:space="preserve">83 </w:t>
+      </w:r>
+      <w:r>
+        <w:rPr>
+          <w:rFonts w:ascii="Calibri" w:hAnsi="Calibri" w:cs="Calibri"/>
+          <w:color w:val="000000"/>
+          <w:sz w:val="27"/>
+          <w:szCs w:val="27"/>
+          <w:lang w:val="en"/>
+        </w:rPr>
         <w:t>insert : chèn</w:t>
       </w:r>
       <w:r>
@@ -6032,6 +7261,25 @@
           <w:lang w:val="en"/>
         </w:rPr>
         <w:br/>
+      </w:r>
+      <w:r>
+        <w:rPr>
+          <w:rFonts w:ascii="Calibri" w:hAnsi="Calibri" w:cs="Calibri"/>
+          <w:color w:val="000000"/>
+          <w:sz w:val="27"/>
+          <w:szCs w:val="27"/>
+          <w:lang w:val="en"/>
+        </w:rPr>
+        <w:t xml:space="preserve">84 </w:t>
+      </w:r>
+      <w:r>
+        <w:rPr>
+          <w:rFonts w:ascii="Calibri" w:hAnsi="Calibri" w:cs="Calibri"/>
+          <w:color w:val="000000"/>
+          <w:sz w:val="27"/>
+          <w:szCs w:val="27"/>
+          <w:lang w:val="en"/>
+        </w:rPr>
         <w:t>instantly : ngay lập tức</w:t>
       </w:r>
       <w:r>
@@ -6043,6 +7291,25 @@
           <w:lang w:val="en"/>
         </w:rPr>
         <w:br/>
+      </w:r>
+      <w:r>
+        <w:rPr>
+          <w:rFonts w:ascii="Calibri" w:hAnsi="Calibri" w:cs="Calibri"/>
+          <w:color w:val="000000"/>
+          <w:sz w:val="27"/>
+          <w:szCs w:val="27"/>
+          <w:lang w:val="en"/>
+        </w:rPr>
+        <w:t xml:space="preserve">85 </w:t>
+      </w:r>
+      <w:r>
+        <w:rPr>
+          <w:rFonts w:ascii="Calibri" w:hAnsi="Calibri" w:cs="Calibri"/>
+          <w:color w:val="000000"/>
+          <w:sz w:val="27"/>
+          <w:szCs w:val="27"/>
+          <w:lang w:val="en"/>
+        </w:rPr>
         <w:t>instead : thay thế</w:t>
       </w:r>
       <w:r>
@@ -6054,6 +7321,25 @@
           <w:lang w:val="en"/>
         </w:rPr>
         <w:br/>
+      </w:r>
+      <w:r>
+        <w:rPr>
+          <w:rFonts w:ascii="Calibri" w:hAnsi="Calibri" w:cs="Calibri"/>
+          <w:color w:val="000000"/>
+          <w:sz w:val="27"/>
+          <w:szCs w:val="27"/>
+          <w:lang w:val="en"/>
+        </w:rPr>
+        <w:t xml:space="preserve">86 </w:t>
+      </w:r>
+      <w:r>
+        <w:rPr>
+          <w:rFonts w:ascii="Calibri" w:hAnsi="Calibri" w:cs="Calibri"/>
+          <w:color w:val="000000"/>
+          <w:sz w:val="27"/>
+          <w:szCs w:val="27"/>
+          <w:lang w:val="en"/>
+        </w:rPr>
         <w:t>integer : số nguyên</w:t>
       </w:r>
     </w:p>
@@ -6078,6 +7364,16 @@
           <w:szCs w:val="27"/>
           <w:lang w:val="en"/>
         </w:rPr>
+        <w:t xml:space="preserve">87 </w:t>
+      </w:r>
+      <w:r>
+        <w:rPr>
+          <w:rFonts w:ascii="Calibri" w:hAnsi="Calibri" w:cs="Calibri"/>
+          <w:color w:val="000000"/>
+          <w:sz w:val="27"/>
+          <w:szCs w:val="27"/>
+          <w:lang w:val="en"/>
+        </w:rPr>
         <w:t>integral : không thể thiếu,liên đới,phép tích phân</w:t>
       </w:r>
     </w:p>
@@ -6102,7 +7398,27 @@
           <w:szCs w:val="27"/>
           <w:lang w:val="en"/>
         </w:rPr>
-        <w:t xml:space="preserve"> intention : dự định</w:t>
+        <w:t xml:space="preserve"> </w:t>
+      </w:r>
+      <w:r>
+        <w:rPr>
+          <w:rFonts w:ascii="Calibri" w:hAnsi="Calibri" w:cs="Calibri"/>
+          <w:color w:val="000000"/>
+          <w:sz w:val="27"/>
+          <w:szCs w:val="27"/>
+          <w:lang w:val="en"/>
+        </w:rPr>
+        <w:t xml:space="preserve">88 </w:t>
+      </w:r>
+      <w:r>
+        <w:rPr>
+          <w:rFonts w:ascii="Calibri" w:hAnsi="Calibri" w:cs="Calibri"/>
+          <w:color w:val="000000"/>
+          <w:sz w:val="27"/>
+          <w:szCs w:val="27"/>
+          <w:lang w:val="en"/>
+        </w:rPr>
+        <w:t>intention : dự định</w:t>
       </w:r>
     </w:p>
     <w:p>
@@ -6126,7 +7442,27 @@
           <w:szCs w:val="27"/>
           <w:lang w:val="en"/>
         </w:rPr>
-        <w:t xml:space="preserve"> interaction : sự t</w:t>
+        <w:t xml:space="preserve"> </w:t>
+      </w:r>
+      <w:r>
+        <w:rPr>
+          <w:rFonts w:ascii="Calibri" w:hAnsi="Calibri" w:cs="Calibri"/>
+          <w:color w:val="000000"/>
+          <w:sz w:val="27"/>
+          <w:szCs w:val="27"/>
+          <w:lang w:val="en"/>
+        </w:rPr>
+        <w:t xml:space="preserve">89 </w:t>
+      </w:r>
+      <w:r>
+        <w:rPr>
+          <w:rFonts w:ascii="Calibri" w:hAnsi="Calibri" w:cs="Calibri"/>
+          <w:color w:val="000000"/>
+          <w:sz w:val="27"/>
+          <w:szCs w:val="27"/>
+          <w:lang w:val="en"/>
+        </w:rPr>
+        <w:t>interaction : sự t</w:t>
       </w:r>
       <w:r>
         <w:rPr>
@@ -6160,7 +7496,27 @@
           <w:szCs w:val="27"/>
           <w:lang w:val="en"/>
         </w:rPr>
-        <w:t xml:space="preserve"> interpolation: nội suy,sự thêm vào</w:t>
+        <w:t xml:space="preserve"> </w:t>
+      </w:r>
+      <w:r>
+        <w:rPr>
+          <w:rFonts w:ascii="Calibri" w:hAnsi="Calibri" w:cs="Calibri"/>
+          <w:color w:val="000000"/>
+          <w:sz w:val="27"/>
+          <w:szCs w:val="27"/>
+          <w:lang w:val="en"/>
+        </w:rPr>
+        <w:t xml:space="preserve">90 </w:t>
+      </w:r>
+      <w:r>
+        <w:rPr>
+          <w:rFonts w:ascii="Calibri" w:hAnsi="Calibri" w:cs="Calibri"/>
+          <w:color w:val="000000"/>
+          <w:sz w:val="27"/>
+          <w:szCs w:val="27"/>
+          <w:lang w:val="en"/>
+        </w:rPr>
+        <w:t>interpolation: nội suy,sự thêm vào</w:t>
       </w:r>
       <w:r>
         <w:rPr>
@@ -6171,6 +7527,25 @@
           <w:lang w:val="en"/>
         </w:rPr>
         <w:br/>
+      </w:r>
+      <w:r>
+        <w:rPr>
+          <w:rFonts w:ascii="Calibri" w:hAnsi="Calibri" w:cs="Calibri"/>
+          <w:color w:val="000000"/>
+          <w:sz w:val="27"/>
+          <w:szCs w:val="27"/>
+          <w:lang w:val="en"/>
+        </w:rPr>
+        <w:t xml:space="preserve">92 </w:t>
+      </w:r>
+      <w:r>
+        <w:rPr>
+          <w:rFonts w:ascii="Calibri" w:hAnsi="Calibri" w:cs="Calibri"/>
+          <w:color w:val="000000"/>
+          <w:sz w:val="27"/>
+          <w:szCs w:val="27"/>
+          <w:lang w:val="en"/>
+        </w:rPr>
         <w:t>interpret : thông dịch</w:t>
       </w:r>
     </w:p>
@@ -6195,6 +7570,16 @@
           <w:szCs w:val="27"/>
           <w:lang w:val="en"/>
         </w:rPr>
+        <w:t xml:space="preserve">92 </w:t>
+      </w:r>
+      <w:r>
+        <w:rPr>
+          <w:rFonts w:ascii="Calibri" w:hAnsi="Calibri" w:cs="Calibri"/>
+          <w:color w:val="000000"/>
+          <w:sz w:val="27"/>
+          <w:szCs w:val="27"/>
+          <w:lang w:val="en"/>
+        </w:rPr>
         <w:t>inverse  : nghịch đảo</w:t>
       </w:r>
     </w:p>
@@ -6208,7 +7593,7 @@
           <w:color w:val="000000"/>
           <w:sz w:val="27"/>
           <w:szCs w:val="27"/>
-          <w:lang w:val="en"/>
+          <w:lang w:val="fr-FR"/>
         </w:rPr>
       </w:pPr>
       <w:r>
@@ -6220,17 +7605,56 @@
           <w:lang w:val="en"/>
         </w:rPr>
         <w:lastRenderedPageBreak/>
-        <w:t xml:space="preserve"> isolation : sự cô lập</w:t>
-      </w:r>
-      <w:r>
-        <w:rPr>
-          <w:rFonts w:ascii="Calibri" w:hAnsi="Calibri" w:cs="Calibri"/>
-          <w:color w:val="000000"/>
-          <w:sz w:val="27"/>
-          <w:szCs w:val="27"/>
-          <w:lang w:val="en"/>
+        <w:t xml:space="preserve"> </w:t>
+      </w:r>
+      <w:r>
+        <w:rPr>
+          <w:rFonts w:ascii="Calibri" w:hAnsi="Calibri" w:cs="Calibri"/>
+          <w:color w:val="000000"/>
+          <w:sz w:val="27"/>
+          <w:szCs w:val="27"/>
+          <w:lang w:val="fr-FR"/>
+        </w:rPr>
+        <w:t xml:space="preserve">93 </w:t>
+      </w:r>
+      <w:r>
+        <w:rPr>
+          <w:rFonts w:ascii="Calibri" w:hAnsi="Calibri" w:cs="Calibri"/>
+          <w:color w:val="000000"/>
+          <w:sz w:val="27"/>
+          <w:szCs w:val="27"/>
+          <w:lang w:val="fr-FR"/>
+        </w:rPr>
+        <w:t>isolation : sự cô lập</w:t>
+      </w:r>
+      <w:r>
+        <w:rPr>
+          <w:rFonts w:ascii="Calibri" w:hAnsi="Calibri" w:cs="Calibri"/>
+          <w:color w:val="000000"/>
+          <w:sz w:val="27"/>
+          <w:szCs w:val="27"/>
+          <w:lang w:val="fr-FR"/>
         </w:rPr>
         <w:br/>
+      </w:r>
+      <w:r>
+        <w:rPr>
+          <w:rFonts w:ascii="Calibri" w:hAnsi="Calibri" w:cs="Calibri"/>
+          <w:color w:val="000000"/>
+          <w:sz w:val="27"/>
+          <w:szCs w:val="27"/>
+          <w:lang w:val="fr-FR"/>
+        </w:rPr>
+        <w:t xml:space="preserve">94 </w:t>
+      </w:r>
+      <w:r>
+        <w:rPr>
+          <w:rFonts w:ascii="Calibri" w:hAnsi="Calibri" w:cs="Calibri"/>
+          <w:color w:val="000000"/>
+          <w:sz w:val="27"/>
+          <w:szCs w:val="27"/>
+          <w:lang w:val="fr-FR"/>
+        </w:rPr>
         <w:t>issue : vấn đề</w:t>
       </w:r>
     </w:p>
@@ -6244,16 +7668,26 @@
           <w:color w:val="000000"/>
           <w:sz w:val="27"/>
           <w:szCs w:val="27"/>
-          <w:lang w:val="en"/>
-        </w:rPr>
-      </w:pPr>
-      <w:r>
-        <w:rPr>
-          <w:rFonts w:ascii="Calibri" w:hAnsi="Calibri" w:cs="Calibri"/>
-          <w:color w:val="000000"/>
-          <w:sz w:val="27"/>
-          <w:szCs w:val="27"/>
-          <w:lang w:val="en"/>
+          <w:lang w:val="fr-FR"/>
+        </w:rPr>
+      </w:pPr>
+      <w:r>
+        <w:rPr>
+          <w:rFonts w:ascii="Calibri" w:hAnsi="Calibri" w:cs="Calibri"/>
+          <w:color w:val="000000"/>
+          <w:sz w:val="27"/>
+          <w:szCs w:val="27"/>
+          <w:lang w:val="fr-FR"/>
+        </w:rPr>
+        <w:t xml:space="preserve">95 </w:t>
+      </w:r>
+      <w:r>
+        <w:rPr>
+          <w:rFonts w:ascii="Calibri" w:hAnsi="Calibri" w:cs="Calibri"/>
+          <w:color w:val="000000"/>
+          <w:sz w:val="27"/>
+          <w:szCs w:val="27"/>
+          <w:lang w:val="fr-FR"/>
         </w:rPr>
         <w:t>leverage  : tận dụng</w:t>
       </w:r>
@@ -6268,16 +7702,26 @@
           <w:color w:val="000000"/>
           <w:sz w:val="27"/>
           <w:szCs w:val="27"/>
-          <w:lang w:val="en"/>
-        </w:rPr>
-      </w:pPr>
-      <w:r>
-        <w:rPr>
-          <w:rFonts w:ascii="Calibri" w:hAnsi="Calibri" w:cs="Calibri"/>
-          <w:color w:val="000000"/>
-          <w:sz w:val="27"/>
-          <w:szCs w:val="27"/>
-          <w:lang w:val="en"/>
+          <w:lang w:val="fr-FR"/>
+        </w:rPr>
+      </w:pPr>
+      <w:r>
+        <w:rPr>
+          <w:rFonts w:ascii="Calibri" w:hAnsi="Calibri" w:cs="Calibri"/>
+          <w:color w:val="000000"/>
+          <w:sz w:val="27"/>
+          <w:szCs w:val="27"/>
+          <w:lang w:val="fr-FR"/>
+        </w:rPr>
+        <w:t>96</w:t>
+      </w:r>
+      <w:r>
+        <w:rPr>
+          <w:rFonts w:ascii="Calibri" w:hAnsi="Calibri" w:cs="Calibri"/>
+          <w:color w:val="000000"/>
+          <w:sz w:val="27"/>
+          <w:szCs w:val="27"/>
+          <w:lang w:val="fr-FR"/>
         </w:rPr>
         <w:t xml:space="preserve"> manual  : nghịch đảo</w:t>
       </w:r>
@@ -6287,9 +7731,28 @@
           <w:color w:val="000000"/>
           <w:sz w:val="27"/>
           <w:szCs w:val="27"/>
-          <w:lang w:val="en"/>
+          <w:lang w:val="fr-FR"/>
         </w:rPr>
         <w:br/>
+      </w:r>
+      <w:r>
+        <w:rPr>
+          <w:rFonts w:ascii="Calibri" w:hAnsi="Calibri" w:cs="Calibri"/>
+          <w:color w:val="000000"/>
+          <w:sz w:val="27"/>
+          <w:szCs w:val="27"/>
+          <w:lang w:val="fr-FR"/>
+        </w:rPr>
+        <w:t xml:space="preserve">97 </w:t>
+      </w:r>
+      <w:r>
+        <w:rPr>
+          <w:rFonts w:ascii="Calibri" w:hAnsi="Calibri" w:cs="Calibri"/>
+          <w:color w:val="000000"/>
+          <w:sz w:val="27"/>
+          <w:szCs w:val="27"/>
+          <w:lang w:val="fr-FR"/>
+        </w:rPr>
         <w:t>mention : đề cập đến</w:t>
       </w:r>
       <w:r>
@@ -6298,9 +7761,28 @@
           <w:color w:val="000000"/>
           <w:sz w:val="27"/>
           <w:szCs w:val="27"/>
-          <w:lang w:val="en"/>
+          <w:lang w:val="fr-FR"/>
         </w:rPr>
         <w:br/>
+      </w:r>
+      <w:r>
+        <w:rPr>
+          <w:rFonts w:ascii="Calibri" w:hAnsi="Calibri" w:cs="Calibri"/>
+          <w:color w:val="000000"/>
+          <w:sz w:val="27"/>
+          <w:szCs w:val="27"/>
+          <w:lang w:val="fr-FR"/>
+        </w:rPr>
+        <w:t xml:space="preserve">98 </w:t>
+      </w:r>
+      <w:r>
+        <w:rPr>
+          <w:rFonts w:ascii="Calibri" w:hAnsi="Calibri" w:cs="Calibri"/>
+          <w:color w:val="000000"/>
+          <w:sz w:val="27"/>
+          <w:szCs w:val="27"/>
+          <w:lang w:val="fr-FR"/>
+        </w:rPr>
         <w:t>modify : sửa đổi</w:t>
       </w:r>
       <w:r>
@@ -6309,9 +7791,28 @@
           <w:color w:val="000000"/>
           <w:sz w:val="27"/>
           <w:szCs w:val="27"/>
-          <w:lang w:val="en"/>
+          <w:lang w:val="fr-FR"/>
         </w:rPr>
         <w:br/>
+      </w:r>
+      <w:r>
+        <w:rPr>
+          <w:rFonts w:ascii="Calibri" w:hAnsi="Calibri" w:cs="Calibri"/>
+          <w:color w:val="000000"/>
+          <w:sz w:val="27"/>
+          <w:szCs w:val="27"/>
+          <w:lang w:val="fr-FR"/>
+        </w:rPr>
+        <w:t xml:space="preserve">99 </w:t>
+      </w:r>
+      <w:r>
+        <w:rPr>
+          <w:rFonts w:ascii="Calibri" w:hAnsi="Calibri" w:cs="Calibri"/>
+          <w:color w:val="000000"/>
+          <w:sz w:val="27"/>
+          <w:szCs w:val="27"/>
+          <w:lang w:val="fr-FR"/>
+        </w:rPr>
         <w:t>necessary : cần thiết</w:t>
       </w:r>
       <w:r>
@@ -6320,9 +7821,28 @@
           <w:color w:val="000000"/>
           <w:sz w:val="27"/>
           <w:szCs w:val="27"/>
-          <w:lang w:val="en"/>
+          <w:lang w:val="fr-FR"/>
         </w:rPr>
         <w:br/>
+      </w:r>
+      <w:r>
+        <w:rPr>
+          <w:rFonts w:ascii="Calibri" w:hAnsi="Calibri" w:cs="Calibri"/>
+          <w:color w:val="000000"/>
+          <w:sz w:val="27"/>
+          <w:szCs w:val="27"/>
+          <w:lang w:val="fr-FR"/>
+        </w:rPr>
+        <w:t xml:space="preserve">100 </w:t>
+      </w:r>
+      <w:r>
+        <w:rPr>
+          <w:rFonts w:ascii="Calibri" w:hAnsi="Calibri" w:cs="Calibri"/>
+          <w:color w:val="000000"/>
+          <w:sz w:val="27"/>
+          <w:szCs w:val="27"/>
+          <w:lang w:val="fr-FR"/>
+        </w:rPr>
         <w:t>nested : lồng nhau</w:t>
       </w:r>
       <w:r>
@@ -6331,9 +7851,28 @@
           <w:color w:val="000000"/>
           <w:sz w:val="27"/>
           <w:szCs w:val="27"/>
-          <w:lang w:val="en"/>
+          <w:lang w:val="fr-FR"/>
         </w:rPr>
         <w:br/>
+      </w:r>
+      <w:r>
+        <w:rPr>
+          <w:rFonts w:ascii="Calibri" w:hAnsi="Calibri" w:cs="Calibri"/>
+          <w:color w:val="000000"/>
+          <w:sz w:val="27"/>
+          <w:szCs w:val="27"/>
+          <w:lang w:val="fr-FR"/>
+        </w:rPr>
+        <w:t xml:space="preserve">101 </w:t>
+      </w:r>
+      <w:r>
+        <w:rPr>
+          <w:rFonts w:ascii="Calibri" w:hAnsi="Calibri" w:cs="Calibri"/>
+          <w:color w:val="000000"/>
+          <w:sz w:val="27"/>
+          <w:szCs w:val="27"/>
+          <w:lang w:val="fr-FR"/>
+        </w:rPr>
         <w:t>otherwise : nếu ko thì</w:t>
       </w:r>
       <w:r>
@@ -6342,9 +7881,28 @@
           <w:color w:val="000000"/>
           <w:sz w:val="27"/>
           <w:szCs w:val="27"/>
-          <w:lang w:val="en"/>
+          <w:lang w:val="fr-FR"/>
         </w:rPr>
         <w:br/>
+      </w:r>
+      <w:r>
+        <w:rPr>
+          <w:rFonts w:ascii="Calibri" w:hAnsi="Calibri" w:cs="Calibri"/>
+          <w:color w:val="000000"/>
+          <w:sz w:val="27"/>
+          <w:szCs w:val="27"/>
+          <w:lang w:val="fr-FR"/>
+        </w:rPr>
+        <w:t xml:space="preserve">102 </w:t>
+      </w:r>
+      <w:r>
+        <w:rPr>
+          <w:rFonts w:ascii="Calibri" w:hAnsi="Calibri" w:cs="Calibri"/>
+          <w:color w:val="000000"/>
+          <w:sz w:val="27"/>
+          <w:szCs w:val="27"/>
+          <w:lang w:val="fr-FR"/>
+        </w:rPr>
         <w:t>otherwise : nếu ko thì</w:t>
       </w:r>
       <w:r>
@@ -6353,9 +7911,28 @@
           <w:color w:val="000000"/>
           <w:sz w:val="27"/>
           <w:szCs w:val="27"/>
-          <w:lang w:val="en"/>
+          <w:lang w:val="fr-FR"/>
         </w:rPr>
         <w:br/>
+      </w:r>
+      <w:r>
+        <w:rPr>
+          <w:rFonts w:ascii="Calibri" w:hAnsi="Calibri" w:cs="Calibri"/>
+          <w:color w:val="000000"/>
+          <w:sz w:val="27"/>
+          <w:szCs w:val="27"/>
+          <w:lang w:val="fr-FR"/>
+        </w:rPr>
+        <w:t xml:space="preserve">103 </w:t>
+      </w:r>
+      <w:r>
+        <w:rPr>
+          <w:rFonts w:ascii="Calibri" w:hAnsi="Calibri" w:cs="Calibri"/>
+          <w:color w:val="000000"/>
+          <w:sz w:val="27"/>
+          <w:szCs w:val="27"/>
+          <w:lang w:val="fr-FR"/>
+        </w:rPr>
         <w:t>override : ghi đè</w:t>
       </w:r>
     </w:p>
@@ -6380,6 +7957,16 @@
           <w:szCs w:val="27"/>
           <w:lang w:val="en"/>
         </w:rPr>
+        <w:t xml:space="preserve">104 </w:t>
+      </w:r>
+      <w:r>
+        <w:rPr>
+          <w:rFonts w:ascii="Calibri" w:hAnsi="Calibri" w:cs="Calibri"/>
+          <w:color w:val="000000"/>
+          <w:sz w:val="27"/>
+          <w:szCs w:val="27"/>
+          <w:lang w:val="en"/>
+        </w:rPr>
         <w:t>panic : hoảng loạn</w:t>
       </w:r>
     </w:p>
@@ -6404,6 +7991,16 @@
           <w:szCs w:val="27"/>
           <w:lang w:val="en"/>
         </w:rPr>
+        <w:t xml:space="preserve">105 </w:t>
+      </w:r>
+      <w:r>
+        <w:rPr>
+          <w:rFonts w:ascii="Calibri" w:hAnsi="Calibri" w:cs="Calibri"/>
+          <w:color w:val="000000"/>
+          <w:sz w:val="27"/>
+          <w:szCs w:val="27"/>
+          <w:lang w:val="en"/>
+        </w:rPr>
         <w:t>parallel : t</w:t>
       </w:r>
       <w:r>
@@ -6434,6 +8031,16 @@
           <w:szCs w:val="27"/>
           <w:lang w:val="en"/>
         </w:rPr>
+        <w:t xml:space="preserve">106 </w:t>
+      </w:r>
+      <w:r>
+        <w:rPr>
+          <w:rFonts w:ascii="Calibri" w:hAnsi="Calibri" w:cs="Calibri"/>
+          <w:color w:val="000000"/>
+          <w:sz w:val="27"/>
+          <w:szCs w:val="27"/>
+          <w:lang w:val="en"/>
+        </w:rPr>
         <w:t>pending : đang chờ xử lý</w:t>
       </w:r>
       <w:r>
@@ -6445,6 +8052,25 @@
           <w:lang w:val="en"/>
         </w:rPr>
         <w:br/>
+      </w:r>
+      <w:r>
+        <w:rPr>
+          <w:rFonts w:ascii="Calibri" w:hAnsi="Calibri" w:cs="Calibri"/>
+          <w:color w:val="000000"/>
+          <w:sz w:val="27"/>
+          <w:szCs w:val="27"/>
+          <w:lang w:val="en"/>
+        </w:rPr>
+        <w:t xml:space="preserve">107 </w:t>
+      </w:r>
+      <w:r>
+        <w:rPr>
+          <w:rFonts w:ascii="Calibri" w:hAnsi="Calibri" w:cs="Calibri"/>
+          <w:color w:val="000000"/>
+          <w:sz w:val="27"/>
+          <w:szCs w:val="27"/>
+          <w:lang w:val="en"/>
+        </w:rPr>
         <w:t>phase : giai đoạn</w:t>
       </w:r>
     </w:p>
@@ -6469,6 +8095,16 @@
           <w:szCs w:val="27"/>
           <w:lang w:val="en"/>
         </w:rPr>
+        <w:t xml:space="preserve">108 </w:t>
+      </w:r>
+      <w:r>
+        <w:rPr>
+          <w:rFonts w:ascii="Calibri" w:hAnsi="Calibri" w:cs="Calibri"/>
+          <w:color w:val="000000"/>
+          <w:sz w:val="27"/>
+          <w:szCs w:val="27"/>
+          <w:lang w:val="en"/>
+        </w:rPr>
         <w:t>pitfalls : cạm bẫy</w:t>
       </w:r>
     </w:p>
@@ -6493,6 +8129,16 @@
           <w:szCs w:val="27"/>
           <w:lang w:val="en"/>
         </w:rPr>
+        <w:t xml:space="preserve">109 </w:t>
+      </w:r>
+      <w:r>
+        <w:rPr>
+          <w:rFonts w:ascii="Calibri" w:hAnsi="Calibri" w:cs="Calibri"/>
+          <w:color w:val="000000"/>
+          <w:sz w:val="27"/>
+          <w:szCs w:val="27"/>
+          <w:lang w:val="en"/>
+        </w:rPr>
         <w:t xml:space="preserve">preference : </w:t>
       </w:r>
       <w:r>
@@ -6523,6 +8169,16 @@
           <w:szCs w:val="27"/>
           <w:lang w:val="en"/>
         </w:rPr>
+        <w:t xml:space="preserve">110 </w:t>
+      </w:r>
+      <w:r>
+        <w:rPr>
+          <w:rFonts w:ascii="Calibri" w:hAnsi="Calibri" w:cs="Calibri"/>
+          <w:color w:val="000000"/>
+          <w:sz w:val="27"/>
+          <w:szCs w:val="27"/>
+          <w:lang w:val="en"/>
+        </w:rPr>
         <w:t>prepare : chuẩn bị</w:t>
       </w:r>
       <w:r>
@@ -6534,6 +8190,25 @@
           <w:lang w:val="en"/>
         </w:rPr>
         <w:br/>
+      </w:r>
+      <w:r>
+        <w:rPr>
+          <w:rFonts w:ascii="Calibri" w:hAnsi="Calibri" w:cs="Calibri"/>
+          <w:color w:val="000000"/>
+          <w:sz w:val="27"/>
+          <w:szCs w:val="27"/>
+          <w:lang w:val="en"/>
+        </w:rPr>
+        <w:t xml:space="preserve">111 </w:t>
+      </w:r>
+      <w:r>
+        <w:rPr>
+          <w:rFonts w:ascii="Calibri" w:hAnsi="Calibri" w:cs="Calibri"/>
+          <w:color w:val="000000"/>
+          <w:sz w:val="27"/>
+          <w:szCs w:val="27"/>
+          <w:lang w:val="en"/>
+        </w:rPr>
         <w:t>prevent : ngăn chặn</w:t>
       </w:r>
     </w:p>
@@ -6558,6 +8233,16 @@
           <w:szCs w:val="27"/>
           <w:lang w:val="en"/>
         </w:rPr>
+        <w:t xml:space="preserve">112 </w:t>
+      </w:r>
+      <w:r>
+        <w:rPr>
+          <w:rFonts w:ascii="Calibri" w:hAnsi="Calibri" w:cs="Calibri"/>
+          <w:color w:val="000000"/>
+          <w:sz w:val="27"/>
+          <w:szCs w:val="27"/>
+          <w:lang w:val="en"/>
+        </w:rPr>
         <w:t>predictable : dự đoán</w:t>
       </w:r>
     </w:p>
@@ -6582,6 +8267,16 @@
           <w:szCs w:val="27"/>
           <w:lang w:val="en"/>
         </w:rPr>
+        <w:t xml:space="preserve">113 </w:t>
+      </w:r>
+      <w:r>
+        <w:rPr>
+          <w:rFonts w:ascii="Calibri" w:hAnsi="Calibri" w:cs="Calibri"/>
+          <w:color w:val="000000"/>
+          <w:sz w:val="27"/>
+          <w:szCs w:val="27"/>
+          <w:lang w:val="en"/>
+        </w:rPr>
         <w:t>probably : có lẽ</w:t>
       </w:r>
     </w:p>
@@ -6606,6 +8301,16 @@
           <w:szCs w:val="27"/>
           <w:lang w:val="en"/>
         </w:rPr>
+        <w:t xml:space="preserve">114 </w:t>
+      </w:r>
+      <w:r>
+        <w:rPr>
+          <w:rFonts w:ascii="Calibri" w:hAnsi="Calibri" w:cs="Calibri"/>
+          <w:color w:val="000000"/>
+          <w:sz w:val="27"/>
+          <w:szCs w:val="27"/>
+          <w:lang w:val="en"/>
+        </w:rPr>
         <w:t>proceed : tiến hành</w:t>
       </w:r>
       <w:r>
@@ -6617,6 +8322,25 @@
           <w:lang w:val="en"/>
         </w:rPr>
         <w:br/>
+      </w:r>
+      <w:r>
+        <w:rPr>
+          <w:rFonts w:ascii="Calibri" w:hAnsi="Calibri" w:cs="Calibri"/>
+          <w:color w:val="000000"/>
+          <w:sz w:val="27"/>
+          <w:szCs w:val="27"/>
+          <w:lang w:val="en"/>
+        </w:rPr>
+        <w:t xml:space="preserve">115 </w:t>
+      </w:r>
+      <w:r>
+        <w:rPr>
+          <w:rFonts w:ascii="Calibri" w:hAnsi="Calibri" w:cs="Calibri"/>
+          <w:color w:val="000000"/>
+          <w:sz w:val="27"/>
+          <w:szCs w:val="27"/>
+          <w:lang w:val="en"/>
+        </w:rPr>
         <w:t>prompt : lời nhắc</w:t>
       </w:r>
       <w:r>
@@ -6628,6 +8352,25 @@
           <w:lang w:val="en"/>
         </w:rPr>
         <w:br/>
+      </w:r>
+      <w:r>
+        <w:rPr>
+          <w:rFonts w:ascii="Calibri" w:hAnsi="Calibri" w:cs="Calibri"/>
+          <w:color w:val="000000"/>
+          <w:sz w:val="27"/>
+          <w:szCs w:val="27"/>
+          <w:lang w:val="en"/>
+        </w:rPr>
+        <w:t xml:space="preserve">116 </w:t>
+      </w:r>
+      <w:r>
+        <w:rPr>
+          <w:rFonts w:ascii="Calibri" w:hAnsi="Calibri" w:cs="Calibri"/>
+          <w:color w:val="000000"/>
+          <w:sz w:val="27"/>
+          <w:szCs w:val="27"/>
+          <w:lang w:val="en"/>
+        </w:rPr>
         <w:t>props : thuộc tính</w:t>
       </w:r>
       <w:r>
@@ -6639,6 +8382,25 @@
           <w:lang w:val="en"/>
         </w:rPr>
         <w:br/>
+      </w:r>
+      <w:r>
+        <w:rPr>
+          <w:rFonts w:ascii="Calibri" w:hAnsi="Calibri" w:cs="Calibri"/>
+          <w:color w:val="000000"/>
+          <w:sz w:val="27"/>
+          <w:szCs w:val="27"/>
+          <w:lang w:val="en"/>
+        </w:rPr>
+        <w:t xml:space="preserve">117 </w:t>
+      </w:r>
+      <w:r>
+        <w:rPr>
+          <w:rFonts w:ascii="Calibri" w:hAnsi="Calibri" w:cs="Calibri"/>
+          <w:color w:val="000000"/>
+          <w:sz w:val="27"/>
+          <w:szCs w:val="27"/>
+          <w:lang w:val="en"/>
+        </w:rPr>
         <w:t>provided : cung cấp</w:t>
       </w:r>
       <w:r>
@@ -6650,6 +8412,25 @@
           <w:lang w:val="en"/>
         </w:rPr>
         <w:br/>
+      </w:r>
+      <w:r>
+        <w:rPr>
+          <w:rFonts w:ascii="Calibri" w:hAnsi="Calibri" w:cs="Calibri"/>
+          <w:color w:val="000000"/>
+          <w:sz w:val="27"/>
+          <w:szCs w:val="27"/>
+          <w:lang w:val="en"/>
+        </w:rPr>
+        <w:t xml:space="preserve">118 </w:t>
+      </w:r>
+      <w:r>
+        <w:rPr>
+          <w:rFonts w:ascii="Calibri" w:hAnsi="Calibri" w:cs="Calibri"/>
+          <w:color w:val="000000"/>
+          <w:sz w:val="27"/>
+          <w:szCs w:val="27"/>
+          <w:lang w:val="en"/>
+        </w:rPr>
         <w:t>publish : công bố</w:t>
       </w:r>
       <w:r>
@@ -6661,6 +8442,25 @@
           <w:lang w:val="en"/>
         </w:rPr>
         <w:br/>
+      </w:r>
+      <w:r>
+        <w:rPr>
+          <w:rFonts w:ascii="Calibri" w:hAnsi="Calibri" w:cs="Calibri"/>
+          <w:color w:val="000000"/>
+          <w:sz w:val="27"/>
+          <w:szCs w:val="27"/>
+          <w:lang w:val="en"/>
+        </w:rPr>
+        <w:t xml:space="preserve">119 </w:t>
+      </w:r>
+      <w:r>
+        <w:rPr>
+          <w:rFonts w:ascii="Calibri" w:hAnsi="Calibri" w:cs="Calibri"/>
+          <w:color w:val="000000"/>
+          <w:sz w:val="27"/>
+          <w:szCs w:val="27"/>
+          <w:lang w:val="en"/>
+        </w:rPr>
         <w:t>puff : phun</w:t>
       </w:r>
     </w:p>
@@ -6685,6 +8485,16 @@
           <w:szCs w:val="27"/>
           <w:lang w:val="en"/>
         </w:rPr>
+        <w:t>120</w:t>
+      </w:r>
+      <w:r>
+        <w:rPr>
+          <w:rFonts w:ascii="Calibri" w:hAnsi="Calibri" w:cs="Calibri"/>
+          <w:color w:val="000000"/>
+          <w:sz w:val="27"/>
+          <w:szCs w:val="27"/>
+          <w:lang w:val="en"/>
+        </w:rPr>
         <w:t xml:space="preserve"> purchase : mua,tự vào,bám vào</w:t>
       </w:r>
       <w:r>
@@ -6696,6 +8506,25 @@
           <w:lang w:val="en"/>
         </w:rPr>
         <w:br/>
+      </w:r>
+      <w:r>
+        <w:rPr>
+          <w:rFonts w:ascii="Calibri" w:hAnsi="Calibri" w:cs="Calibri"/>
+          <w:color w:val="000000"/>
+          <w:sz w:val="27"/>
+          <w:szCs w:val="27"/>
+          <w:lang w:val="en"/>
+        </w:rPr>
+        <w:t xml:space="preserve">121 </w:t>
+      </w:r>
+      <w:r>
+        <w:rPr>
+          <w:rFonts w:ascii="Calibri" w:hAnsi="Calibri" w:cs="Calibri"/>
+          <w:color w:val="000000"/>
+          <w:sz w:val="27"/>
+          <w:szCs w:val="27"/>
+          <w:lang w:val="en"/>
+        </w:rPr>
         <w:t>purely : hoàn toàn</w:t>
       </w:r>
     </w:p>
@@ -6721,6 +8550,16 @@
           <w:lang w:val="en"/>
         </w:rPr>
         <w:lastRenderedPageBreak/>
+        <w:t xml:space="preserve">122 </w:t>
+      </w:r>
+      <w:r>
+        <w:rPr>
+          <w:rFonts w:ascii="Calibri" w:hAnsi="Calibri" w:cs="Calibri"/>
+          <w:color w:val="000000"/>
+          <w:sz w:val="27"/>
+          <w:szCs w:val="27"/>
+          <w:lang w:val="en"/>
+        </w:rPr>
         <w:t>purpose : mục đích,kế hoạch,ý muốn</w:t>
       </w:r>
     </w:p>
@@ -6745,6 +8584,16 @@
           <w:szCs w:val="27"/>
           <w:lang w:val="en"/>
         </w:rPr>
+        <w:t xml:space="preserve">123 </w:t>
+      </w:r>
+      <w:r>
+        <w:rPr>
+          <w:rFonts w:ascii="Calibri" w:hAnsi="Calibri" w:cs="Calibri"/>
+          <w:color w:val="000000"/>
+          <w:sz w:val="27"/>
+          <w:szCs w:val="27"/>
+          <w:lang w:val="en"/>
+        </w:rPr>
         <w:t>rather : h</w:t>
       </w:r>
       <w:r>
@@ -6775,6 +8624,16 @@
           <w:szCs w:val="27"/>
           <w:lang w:val="en"/>
         </w:rPr>
+        <w:t xml:space="preserve">124 </w:t>
+      </w:r>
+      <w:r>
+        <w:rPr>
+          <w:rFonts w:ascii="Calibri" w:hAnsi="Calibri" w:cs="Calibri"/>
+          <w:color w:val="000000"/>
+          <w:sz w:val="27"/>
+          <w:szCs w:val="27"/>
+          <w:lang w:val="en"/>
+        </w:rPr>
         <w:t>readable : có thể đọc được dễ đọc</w:t>
       </w:r>
     </w:p>
@@ -6799,6 +8658,16 @@
           <w:szCs w:val="27"/>
           <w:lang w:val="en"/>
         </w:rPr>
+        <w:t xml:space="preserve">125 </w:t>
+      </w:r>
+      <w:r>
+        <w:rPr>
+          <w:rFonts w:ascii="Calibri" w:hAnsi="Calibri" w:cs="Calibri"/>
+          <w:color w:val="000000"/>
+          <w:sz w:val="27"/>
+          <w:szCs w:val="27"/>
+          <w:lang w:val="en"/>
+        </w:rPr>
         <w:t>recap : tóm tắt</w:t>
       </w:r>
       <w:r>
@@ -6810,6 +8679,25 @@
           <w:lang w:val="en"/>
         </w:rPr>
         <w:br/>
+      </w:r>
+      <w:r>
+        <w:rPr>
+          <w:rFonts w:ascii="Calibri" w:hAnsi="Calibri" w:cs="Calibri"/>
+          <w:color w:val="000000"/>
+          <w:sz w:val="27"/>
+          <w:szCs w:val="27"/>
+          <w:lang w:val="en"/>
+        </w:rPr>
+        <w:t xml:space="preserve">126 </w:t>
+      </w:r>
+      <w:r>
+        <w:rPr>
+          <w:rFonts w:ascii="Calibri" w:hAnsi="Calibri" w:cs="Calibri"/>
+          <w:color w:val="000000"/>
+          <w:sz w:val="27"/>
+          <w:szCs w:val="27"/>
+          <w:lang w:val="en"/>
+        </w:rPr>
         <w:t>receive : nhận được</w:t>
       </w:r>
     </w:p>
@@ -6834,6 +8722,16 @@
           <w:szCs w:val="27"/>
           <w:lang w:val="en"/>
         </w:rPr>
+        <w:t xml:space="preserve">127 </w:t>
+      </w:r>
+      <w:r>
+        <w:rPr>
+          <w:rFonts w:ascii="Calibri" w:hAnsi="Calibri" w:cs="Calibri"/>
+          <w:color w:val="000000"/>
+          <w:sz w:val="27"/>
+          <w:szCs w:val="27"/>
+          <w:lang w:val="en"/>
+        </w:rPr>
         <w:t>reduced : giảm,hạ</w:t>
       </w:r>
       <w:r>
@@ -6845,6 +8743,25 @@
           <w:lang w:val="en"/>
         </w:rPr>
         <w:br/>
+      </w:r>
+      <w:r>
+        <w:rPr>
+          <w:rFonts w:ascii="Calibri" w:hAnsi="Calibri" w:cs="Calibri"/>
+          <w:color w:val="000000"/>
+          <w:sz w:val="27"/>
+          <w:szCs w:val="27"/>
+          <w:lang w:val="en"/>
+        </w:rPr>
+        <w:t xml:space="preserve">128 </w:t>
+      </w:r>
+      <w:r>
+        <w:rPr>
+          <w:rFonts w:ascii="Calibri" w:hAnsi="Calibri" w:cs="Calibri"/>
+          <w:color w:val="000000"/>
+          <w:sz w:val="27"/>
+          <w:szCs w:val="27"/>
+          <w:lang w:val="en"/>
+        </w:rPr>
         <w:t>recommended : đề nghị</w:t>
       </w:r>
       <w:r>
@@ -6856,6 +8773,25 @@
           <w:lang w:val="en"/>
         </w:rPr>
         <w:br/>
+      </w:r>
+      <w:r>
+        <w:rPr>
+          <w:rFonts w:ascii="Calibri" w:hAnsi="Calibri" w:cs="Calibri"/>
+          <w:color w:val="000000"/>
+          <w:sz w:val="27"/>
+          <w:szCs w:val="27"/>
+          <w:lang w:val="en"/>
+        </w:rPr>
+        <w:t xml:space="preserve">129 </w:t>
+      </w:r>
+      <w:r>
+        <w:rPr>
+          <w:rFonts w:ascii="Calibri" w:hAnsi="Calibri" w:cs="Calibri"/>
+          <w:color w:val="000000"/>
+          <w:sz w:val="27"/>
+          <w:szCs w:val="27"/>
+          <w:lang w:val="en"/>
+        </w:rPr>
         <w:t>redirect : chuyển h</w:t>
       </w:r>
       <w:r>
@@ -6890,6 +8826,16 @@
           <w:szCs w:val="27"/>
           <w:lang w:val="en"/>
         </w:rPr>
+        <w:t xml:space="preserve">130 </w:t>
+      </w:r>
+      <w:r>
+        <w:rPr>
+          <w:rFonts w:ascii="Calibri" w:hAnsi="Calibri" w:cs="Calibri"/>
+          <w:color w:val="000000"/>
+          <w:sz w:val="27"/>
+          <w:szCs w:val="27"/>
+          <w:lang w:val="en"/>
+        </w:rPr>
         <w:t>relevant : liên quan,thích hợp</w:t>
       </w:r>
       <w:r>
@@ -6901,6 +8847,25 @@
           <w:lang w:val="en"/>
         </w:rPr>
         <w:br/>
+      </w:r>
+      <w:r>
+        <w:rPr>
+          <w:rFonts w:ascii="Calibri" w:hAnsi="Calibri" w:cs="Calibri"/>
+          <w:color w:val="000000"/>
+          <w:sz w:val="27"/>
+          <w:szCs w:val="27"/>
+          <w:lang w:val="en"/>
+        </w:rPr>
+        <w:t xml:space="preserve">131 </w:t>
+      </w:r>
+      <w:r>
+        <w:rPr>
+          <w:rFonts w:ascii="Calibri" w:hAnsi="Calibri" w:cs="Calibri"/>
+          <w:color w:val="000000"/>
+          <w:sz w:val="27"/>
+          <w:szCs w:val="27"/>
+          <w:lang w:val="en"/>
+        </w:rPr>
         <w:t>reference : tài liệu tham khảo</w:t>
       </w:r>
     </w:p>
@@ -6925,6 +8890,16 @@
           <w:szCs w:val="27"/>
           <w:lang w:val="en"/>
         </w:rPr>
+        <w:t xml:space="preserve">132 </w:t>
+      </w:r>
+      <w:r>
+        <w:rPr>
+          <w:rFonts w:ascii="Calibri" w:hAnsi="Calibri" w:cs="Calibri"/>
+          <w:color w:val="000000"/>
+          <w:sz w:val="27"/>
+          <w:szCs w:val="27"/>
+          <w:lang w:val="en"/>
+        </w:rPr>
         <w:t>reflect : phản chiếu</w:t>
       </w:r>
       <w:r>
@@ -6936,6 +8911,25 @@
           <w:lang w:val="en"/>
         </w:rPr>
         <w:br/>
+      </w:r>
+      <w:r>
+        <w:rPr>
+          <w:rFonts w:ascii="Calibri" w:hAnsi="Calibri" w:cs="Calibri"/>
+          <w:color w:val="000000"/>
+          <w:sz w:val="27"/>
+          <w:szCs w:val="27"/>
+          <w:lang w:val="en"/>
+        </w:rPr>
+        <w:t xml:space="preserve">133 </w:t>
+      </w:r>
+      <w:r>
+        <w:rPr>
+          <w:rFonts w:ascii="Calibri" w:hAnsi="Calibri" w:cs="Calibri"/>
+          <w:color w:val="000000"/>
+          <w:sz w:val="27"/>
+          <w:szCs w:val="27"/>
+          <w:lang w:val="en"/>
+        </w:rPr>
         <w:t>register : ghi danh</w:t>
       </w:r>
       <w:r>
@@ -6947,6 +8941,25 @@
           <w:lang w:val="en"/>
         </w:rPr>
         <w:br/>
+      </w:r>
+      <w:r>
+        <w:rPr>
+          <w:rFonts w:ascii="Calibri" w:hAnsi="Calibri" w:cs="Calibri"/>
+          <w:color w:val="000000"/>
+          <w:sz w:val="27"/>
+          <w:szCs w:val="27"/>
+          <w:lang w:val="en"/>
+        </w:rPr>
+        <w:t xml:space="preserve">134 </w:t>
+      </w:r>
+      <w:r>
+        <w:rPr>
+          <w:rFonts w:ascii="Calibri" w:hAnsi="Calibri" w:cs="Calibri"/>
+          <w:color w:val="000000"/>
+          <w:sz w:val="27"/>
+          <w:szCs w:val="27"/>
+          <w:lang w:val="en"/>
+        </w:rPr>
         <w:t>reordered : sắp xếp lại</w:t>
       </w:r>
     </w:p>
@@ -6971,31 +8984,71 @@
           <w:szCs w:val="27"/>
           <w:lang w:val="en"/>
         </w:rPr>
-        <w:t xml:space="preserve"> reputation : uy tín</w:t>
-      </w:r>
-    </w:p>
-    <w:p>
-      <w:pPr>
-        <w:autoSpaceDE w:val="0"/>
-        <w:autoSpaceDN w:val="0"/>
-        <w:adjustRightInd w:val="0"/>
-        <w:rPr>
-          <w:rFonts w:ascii="Calibri" w:hAnsi="Calibri" w:cs="Calibri"/>
-          <w:color w:val="000000"/>
-          <w:sz w:val="27"/>
-          <w:szCs w:val="27"/>
-          <w:lang w:val="en"/>
-        </w:rPr>
-      </w:pPr>
-      <w:r>
-        <w:rPr>
-          <w:rFonts w:ascii="Calibri" w:hAnsi="Calibri" w:cs="Calibri"/>
-          <w:color w:val="000000"/>
-          <w:sz w:val="27"/>
-          <w:szCs w:val="27"/>
-          <w:lang w:val="en"/>
-        </w:rPr>
-        <w:t xml:space="preserve"> representing  : đại diện</w:t>
+        <w:t xml:space="preserve"> </w:t>
+      </w:r>
+      <w:r>
+        <w:rPr>
+          <w:rFonts w:ascii="Calibri" w:hAnsi="Calibri" w:cs="Calibri"/>
+          <w:color w:val="000000"/>
+          <w:sz w:val="27"/>
+          <w:szCs w:val="27"/>
+          <w:lang w:val="en"/>
+        </w:rPr>
+        <w:t xml:space="preserve">135 </w:t>
+      </w:r>
+      <w:r>
+        <w:rPr>
+          <w:rFonts w:ascii="Calibri" w:hAnsi="Calibri" w:cs="Calibri"/>
+          <w:color w:val="000000"/>
+          <w:sz w:val="27"/>
+          <w:szCs w:val="27"/>
+          <w:lang w:val="en"/>
+        </w:rPr>
+        <w:t>reputation : uy tín</w:t>
+      </w:r>
+    </w:p>
+    <w:p>
+      <w:pPr>
+        <w:autoSpaceDE w:val="0"/>
+        <w:autoSpaceDN w:val="0"/>
+        <w:adjustRightInd w:val="0"/>
+        <w:rPr>
+          <w:rFonts w:ascii="Calibri" w:hAnsi="Calibri" w:cs="Calibri"/>
+          <w:color w:val="000000"/>
+          <w:sz w:val="27"/>
+          <w:szCs w:val="27"/>
+          <w:lang w:val="en"/>
+        </w:rPr>
+      </w:pPr>
+      <w:r>
+        <w:rPr>
+          <w:rFonts w:ascii="Calibri" w:hAnsi="Calibri" w:cs="Calibri"/>
+          <w:color w:val="000000"/>
+          <w:sz w:val="27"/>
+          <w:szCs w:val="27"/>
+          <w:lang w:val="en"/>
+        </w:rPr>
+        <w:t xml:space="preserve"> </w:t>
+      </w:r>
+      <w:r>
+        <w:rPr>
+          <w:rFonts w:ascii="Calibri" w:hAnsi="Calibri" w:cs="Calibri"/>
+          <w:color w:val="000000"/>
+          <w:sz w:val="27"/>
+          <w:szCs w:val="27"/>
+          <w:lang w:val="en"/>
+        </w:rPr>
+        <w:t xml:space="preserve">136 </w:t>
+      </w:r>
+      <w:r>
+        <w:rPr>
+          <w:rFonts w:ascii="Calibri" w:hAnsi="Calibri" w:cs="Calibri"/>
+          <w:color w:val="000000"/>
+          <w:sz w:val="27"/>
+          <w:szCs w:val="27"/>
+          <w:lang w:val="en"/>
+        </w:rPr>
+        <w:t>representing  : đại diện</w:t>
       </w:r>
       <w:r>
         <w:rPr>
@@ -7006,6 +9059,25 @@
           <w:lang w:val="en"/>
         </w:rPr>
         <w:br/>
+      </w:r>
+      <w:r>
+        <w:rPr>
+          <w:rFonts w:ascii="Calibri" w:hAnsi="Calibri" w:cs="Calibri"/>
+          <w:color w:val="000000"/>
+          <w:sz w:val="27"/>
+          <w:szCs w:val="27"/>
+          <w:lang w:val="en"/>
+        </w:rPr>
+        <w:t xml:space="preserve">137 </w:t>
+      </w:r>
+      <w:r>
+        <w:rPr>
+          <w:rFonts w:ascii="Calibri" w:hAnsi="Calibri" w:cs="Calibri"/>
+          <w:color w:val="000000"/>
+          <w:sz w:val="27"/>
+          <w:szCs w:val="27"/>
+          <w:lang w:val="en"/>
+        </w:rPr>
         <w:t>require : chống đỡ</w:t>
       </w:r>
       <w:r>
@@ -7017,6 +9089,25 @@
           <w:lang w:val="en"/>
         </w:rPr>
         <w:br/>
+      </w:r>
+      <w:r>
+        <w:rPr>
+          <w:rFonts w:ascii="Calibri" w:hAnsi="Calibri" w:cs="Calibri"/>
+          <w:color w:val="000000"/>
+          <w:sz w:val="27"/>
+          <w:szCs w:val="27"/>
+          <w:lang w:val="en"/>
+        </w:rPr>
+        <w:t xml:space="preserve">138 </w:t>
+      </w:r>
+      <w:r>
+        <w:rPr>
+          <w:rFonts w:ascii="Calibri" w:hAnsi="Calibri" w:cs="Calibri"/>
+          <w:color w:val="000000"/>
+          <w:sz w:val="27"/>
+          <w:szCs w:val="27"/>
+          <w:lang w:val="en"/>
+        </w:rPr>
         <w:t>resume : s</w:t>
       </w:r>
       <w:r>
@@ -7047,6 +9138,16 @@
           <w:szCs w:val="27"/>
           <w:lang w:val="en"/>
         </w:rPr>
+        <w:t xml:space="preserve">139 </w:t>
+      </w:r>
+      <w:r>
+        <w:rPr>
+          <w:rFonts w:ascii="Calibri" w:hAnsi="Calibri" w:cs="Calibri"/>
+          <w:color w:val="000000"/>
+          <w:sz w:val="27"/>
+          <w:szCs w:val="27"/>
+          <w:lang w:val="en"/>
+        </w:rPr>
         <w:t>retrieve : lấy lại</w:t>
       </w:r>
       <w:r>
@@ -7058,6 +9159,25 @@
           <w:lang w:val="en"/>
         </w:rPr>
         <w:br/>
+      </w:r>
+      <w:r>
+        <w:rPr>
+          <w:rFonts w:ascii="Calibri" w:hAnsi="Calibri" w:cs="Calibri"/>
+          <w:color w:val="000000"/>
+          <w:sz w:val="27"/>
+          <w:szCs w:val="27"/>
+          <w:lang w:val="en"/>
+        </w:rPr>
+        <w:t xml:space="preserve">140 </w:t>
+      </w:r>
+      <w:r>
+        <w:rPr>
+          <w:rFonts w:ascii="Calibri" w:hAnsi="Calibri" w:cs="Calibri"/>
+          <w:color w:val="000000"/>
+          <w:sz w:val="27"/>
+          <w:szCs w:val="27"/>
+          <w:lang w:val="en"/>
+        </w:rPr>
         <w:t>reusable : tái sử dụng</w:t>
       </w:r>
     </w:p>
@@ -7082,6 +9202,16 @@
           <w:szCs w:val="27"/>
           <w:lang w:val="en"/>
         </w:rPr>
+        <w:t xml:space="preserve">141 </w:t>
+      </w:r>
+      <w:r>
+        <w:rPr>
+          <w:rFonts w:ascii="Calibri" w:hAnsi="Calibri" w:cs="Calibri"/>
+          <w:color w:val="000000"/>
+          <w:sz w:val="27"/>
+          <w:szCs w:val="27"/>
+          <w:lang w:val="en"/>
+        </w:rPr>
         <w:t>revoke : thu hồi</w:t>
       </w:r>
     </w:p>
@@ -7106,6 +9236,16 @@
           <w:szCs w:val="27"/>
           <w:lang w:val="en"/>
         </w:rPr>
+        <w:t xml:space="preserve">142 </w:t>
+      </w:r>
+      <w:r>
+        <w:rPr>
+          <w:rFonts w:ascii="Calibri" w:hAnsi="Calibri" w:cs="Calibri"/>
+          <w:color w:val="000000"/>
+          <w:sz w:val="27"/>
+          <w:szCs w:val="27"/>
+          <w:lang w:val="en"/>
+        </w:rPr>
         <w:t>sacrifice : sự hy sinh</w:t>
       </w:r>
     </w:p>
@@ -7130,10 +9270,18 @@
           <w:szCs w:val="27"/>
           <w:lang w:val="en"/>
         </w:rPr>
+        <w:t xml:space="preserve">143 </w:t>
+      </w:r>
+      <w:r>
+        <w:rPr>
+          <w:rFonts w:ascii="Calibri" w:hAnsi="Calibri" w:cs="Calibri"/>
+          <w:color w:val="000000"/>
+          <w:sz w:val="27"/>
+          <w:szCs w:val="27"/>
+          <w:lang w:val="en"/>
+        </w:rPr>
         <w:t>sample :  mẫu vật</w:t>
       </w:r>
-      <w:bookmarkStart w:id="0" w:name="_GoBack"/>
-      <w:bookmarkEnd w:id="0"/>
       <w:r>
         <w:rPr>
           <w:rFonts w:ascii="Calibri" w:hAnsi="Calibri" w:cs="Calibri"/>
@@ -7143,6 +9291,25 @@
           <w:lang w:val="en"/>
         </w:rPr>
         <w:br/>
+      </w:r>
+      <w:r>
+        <w:rPr>
+          <w:rFonts w:ascii="Calibri" w:hAnsi="Calibri" w:cs="Calibri"/>
+          <w:color w:val="000000"/>
+          <w:sz w:val="27"/>
+          <w:szCs w:val="27"/>
+          <w:lang w:val="en"/>
+        </w:rPr>
+        <w:t xml:space="preserve">144 </w:t>
+      </w:r>
+      <w:r>
+        <w:rPr>
+          <w:rFonts w:ascii="Calibri" w:hAnsi="Calibri" w:cs="Calibri"/>
+          <w:color w:val="000000"/>
+          <w:sz w:val="27"/>
+          <w:szCs w:val="27"/>
+          <w:lang w:val="en"/>
+        </w:rPr>
         <w:t>scenario : kịch bản</w:t>
       </w:r>
       <w:r>
@@ -7154,6 +9321,25 @@
           <w:lang w:val="en"/>
         </w:rPr>
         <w:br/>
+      </w:r>
+      <w:r>
+        <w:rPr>
+          <w:rFonts w:ascii="Calibri" w:hAnsi="Calibri" w:cs="Calibri"/>
+          <w:color w:val="000000"/>
+          <w:sz w:val="27"/>
+          <w:szCs w:val="27"/>
+          <w:lang w:val="en"/>
+        </w:rPr>
+        <w:t xml:space="preserve">145 </w:t>
+      </w:r>
+      <w:r>
+        <w:rPr>
+          <w:rFonts w:ascii="Calibri" w:hAnsi="Calibri" w:cs="Calibri"/>
+          <w:color w:val="000000"/>
+          <w:sz w:val="27"/>
+          <w:szCs w:val="27"/>
+          <w:lang w:val="en"/>
+        </w:rPr>
         <w:t>schedule : lịch trình</w:t>
       </w:r>
     </w:p>
@@ -7178,6 +9364,16 @@
           <w:szCs w:val="27"/>
           <w:lang w:val="en"/>
         </w:rPr>
+        <w:t xml:space="preserve">146 </w:t>
+      </w:r>
+      <w:r>
+        <w:rPr>
+          <w:rFonts w:ascii="Calibri" w:hAnsi="Calibri" w:cs="Calibri"/>
+          <w:color w:val="000000"/>
+          <w:sz w:val="27"/>
+          <w:szCs w:val="27"/>
+          <w:lang w:val="en"/>
+        </w:rPr>
         <w:t>segment : bộ phận</w:t>
       </w:r>
     </w:p>
@@ -7202,6 +9398,16 @@
           <w:szCs w:val="27"/>
           <w:lang w:val="en"/>
         </w:rPr>
+        <w:t xml:space="preserve">147 </w:t>
+      </w:r>
+      <w:r>
+        <w:rPr>
+          <w:rFonts w:ascii="Calibri" w:hAnsi="Calibri" w:cs="Calibri"/>
+          <w:color w:val="000000"/>
+          <w:sz w:val="27"/>
+          <w:szCs w:val="27"/>
+          <w:lang w:val="en"/>
+        </w:rPr>
         <w:t>sense : giác quan</w:t>
       </w:r>
     </w:p>
@@ -7227,6 +9433,16 @@
           <w:lang w:val="en"/>
         </w:rPr>
         <w:lastRenderedPageBreak/>
+        <w:t xml:space="preserve">148 </w:t>
+      </w:r>
+      <w:r>
+        <w:rPr>
+          <w:rFonts w:ascii="Calibri" w:hAnsi="Calibri" w:cs="Calibri"/>
+          <w:color w:val="000000"/>
+          <w:sz w:val="27"/>
+          <w:szCs w:val="27"/>
+          <w:lang w:val="en"/>
+        </w:rPr>
         <w:t>sentence : kết án,phán quyết.</w:t>
       </w:r>
       <w:r>
@@ -7238,6 +9454,25 @@
           <w:lang w:val="en"/>
         </w:rPr>
         <w:br/>
+      </w:r>
+      <w:r>
+        <w:rPr>
+          <w:rFonts w:ascii="Calibri" w:hAnsi="Calibri" w:cs="Calibri"/>
+          <w:color w:val="000000"/>
+          <w:sz w:val="27"/>
+          <w:szCs w:val="27"/>
+          <w:lang w:val="en"/>
+        </w:rPr>
+        <w:t xml:space="preserve">149 </w:t>
+      </w:r>
+      <w:r>
+        <w:rPr>
+          <w:rFonts w:ascii="Calibri" w:hAnsi="Calibri" w:cs="Calibri"/>
+          <w:color w:val="000000"/>
+          <w:sz w:val="27"/>
+          <w:szCs w:val="27"/>
+          <w:lang w:val="en"/>
+        </w:rPr>
         <w:t>separate : tách rời</w:t>
       </w:r>
     </w:p>
@@ -7262,6 +9497,16 @@
           <w:szCs w:val="27"/>
           <w:lang w:val="en"/>
         </w:rPr>
+        <w:t xml:space="preserve">150 </w:t>
+      </w:r>
+      <w:r>
+        <w:rPr>
+          <w:rFonts w:ascii="Calibri" w:hAnsi="Calibri" w:cs="Calibri"/>
+          <w:color w:val="000000"/>
+          <w:sz w:val="27"/>
+          <w:szCs w:val="27"/>
+          <w:lang w:val="en"/>
+        </w:rPr>
         <w:t>several : một số</w:t>
       </w:r>
     </w:p>
@@ -7286,6 +9531,16 @@
           <w:szCs w:val="27"/>
           <w:lang w:val="en"/>
         </w:rPr>
+        <w:t xml:space="preserve">151 </w:t>
+      </w:r>
+      <w:r>
+        <w:rPr>
+          <w:rFonts w:ascii="Calibri" w:hAnsi="Calibri" w:cs="Calibri"/>
+          <w:color w:val="000000"/>
+          <w:sz w:val="27"/>
+          <w:szCs w:val="27"/>
+          <w:lang w:val="en"/>
+        </w:rPr>
         <w:t>shelf : kệ,giá kệ</w:t>
       </w:r>
       <w:r>
@@ -7297,6 +9552,25 @@
           <w:lang w:val="en"/>
         </w:rPr>
         <w:br/>
+      </w:r>
+      <w:r>
+        <w:rPr>
+          <w:rFonts w:ascii="Calibri" w:hAnsi="Calibri" w:cs="Calibri"/>
+          <w:color w:val="000000"/>
+          <w:sz w:val="27"/>
+          <w:szCs w:val="27"/>
+          <w:lang w:val="en"/>
+        </w:rPr>
+        <w:t xml:space="preserve">152 </w:t>
+      </w:r>
+      <w:r>
+        <w:rPr>
+          <w:rFonts w:ascii="Calibri" w:hAnsi="Calibri" w:cs="Calibri"/>
+          <w:color w:val="000000"/>
+          <w:sz w:val="27"/>
+          <w:szCs w:val="27"/>
+          <w:lang w:val="en"/>
+        </w:rPr>
         <w:t>similar : giống(trông giống)</w:t>
       </w:r>
     </w:p>
@@ -7321,6 +9595,16 @@
           <w:szCs w:val="27"/>
           <w:lang w:val="en"/>
         </w:rPr>
+        <w:t xml:space="preserve">153 </w:t>
+      </w:r>
+      <w:r>
+        <w:rPr>
+          <w:rFonts w:ascii="Calibri" w:hAnsi="Calibri" w:cs="Calibri"/>
+          <w:color w:val="000000"/>
+          <w:sz w:val="27"/>
+          <w:szCs w:val="27"/>
+          <w:lang w:val="en"/>
+        </w:rPr>
         <w:t>simulate  : mô phỏng</w:t>
       </w:r>
     </w:p>
@@ -7345,6 +9629,16 @@
           <w:szCs w:val="27"/>
           <w:lang w:val="en"/>
         </w:rPr>
+        <w:t xml:space="preserve">154 </w:t>
+      </w:r>
+      <w:r>
+        <w:rPr>
+          <w:rFonts w:ascii="Calibri" w:hAnsi="Calibri" w:cs="Calibri"/>
+          <w:color w:val="000000"/>
+          <w:sz w:val="27"/>
+          <w:szCs w:val="27"/>
+          <w:lang w:val="en"/>
+        </w:rPr>
         <w:t>sibling : anh chị em</w:t>
       </w:r>
     </w:p>
@@ -7369,7 +9663,27 @@
           <w:szCs w:val="27"/>
           <w:lang w:val="en"/>
         </w:rPr>
-        <w:t xml:space="preserve"> situation  : tình hình</w:t>
+        <w:t xml:space="preserve"> </w:t>
+      </w:r>
+      <w:r>
+        <w:rPr>
+          <w:rFonts w:ascii="Calibri" w:hAnsi="Calibri" w:cs="Calibri"/>
+          <w:color w:val="000000"/>
+          <w:sz w:val="27"/>
+          <w:szCs w:val="27"/>
+          <w:lang w:val="en"/>
+        </w:rPr>
+        <w:t xml:space="preserve">155 </w:t>
+      </w:r>
+      <w:r>
+        <w:rPr>
+          <w:rFonts w:ascii="Calibri" w:hAnsi="Calibri" w:cs="Calibri"/>
+          <w:color w:val="000000"/>
+          <w:sz w:val="27"/>
+          <w:szCs w:val="27"/>
+          <w:lang w:val="en"/>
+        </w:rPr>
+        <w:t>situation  : tình hình</w:t>
       </w:r>
       <w:r>
         <w:rPr>
@@ -7380,6 +9694,25 @@
           <w:lang w:val="en"/>
         </w:rPr>
         <w:br/>
+      </w:r>
+      <w:r>
+        <w:rPr>
+          <w:rFonts w:ascii="Calibri" w:hAnsi="Calibri" w:cs="Calibri"/>
+          <w:color w:val="000000"/>
+          <w:sz w:val="27"/>
+          <w:szCs w:val="27"/>
+          <w:lang w:val="en"/>
+        </w:rPr>
+        <w:t xml:space="preserve">156 </w:t>
+      </w:r>
+      <w:r>
+        <w:rPr>
+          <w:rFonts w:ascii="Calibri" w:hAnsi="Calibri" w:cs="Calibri"/>
+          <w:color w:val="000000"/>
+          <w:sz w:val="27"/>
+          <w:szCs w:val="27"/>
+          <w:lang w:val="en"/>
+        </w:rPr>
         <w:t>solve : gỡ rối</w:t>
       </w:r>
     </w:p>
@@ -7404,6 +9737,16 @@
           <w:szCs w:val="27"/>
           <w:lang w:val="en"/>
         </w:rPr>
+        <w:t xml:space="preserve">157 </w:t>
+      </w:r>
+      <w:r>
+        <w:rPr>
+          <w:rFonts w:ascii="Calibri" w:hAnsi="Calibri" w:cs="Calibri"/>
+          <w:color w:val="000000"/>
+          <w:sz w:val="27"/>
+          <w:szCs w:val="27"/>
+          <w:lang w:val="en"/>
+        </w:rPr>
         <w:t>specific : riêng biệt</w:t>
       </w:r>
       <w:r>
@@ -7415,6 +9758,25 @@
           <w:lang w:val="en"/>
         </w:rPr>
         <w:br/>
+      </w:r>
+      <w:r>
+        <w:rPr>
+          <w:rFonts w:ascii="Calibri" w:hAnsi="Calibri" w:cs="Calibri"/>
+          <w:color w:val="000000"/>
+          <w:sz w:val="27"/>
+          <w:szCs w:val="27"/>
+          <w:lang w:val="en"/>
+        </w:rPr>
+        <w:t xml:space="preserve">158 </w:t>
+      </w:r>
+      <w:r>
+        <w:rPr>
+          <w:rFonts w:ascii="Calibri" w:hAnsi="Calibri" w:cs="Calibri"/>
+          <w:color w:val="000000"/>
+          <w:sz w:val="27"/>
+          <w:szCs w:val="27"/>
+          <w:lang w:val="en"/>
+        </w:rPr>
         <w:t>standalone : độc lập</w:t>
       </w:r>
       <w:r>
@@ -7426,6 +9788,25 @@
           <w:lang w:val="en"/>
         </w:rPr>
         <w:br/>
+      </w:r>
+      <w:r>
+        <w:rPr>
+          <w:rFonts w:ascii="Calibri" w:hAnsi="Calibri" w:cs="Calibri"/>
+          <w:color w:val="000000"/>
+          <w:sz w:val="27"/>
+          <w:szCs w:val="27"/>
+          <w:lang w:val="en"/>
+        </w:rPr>
+        <w:t xml:space="preserve">159 </w:t>
+      </w:r>
+      <w:r>
+        <w:rPr>
+          <w:rFonts w:ascii="Calibri" w:hAnsi="Calibri" w:cs="Calibri"/>
+          <w:color w:val="000000"/>
+          <w:sz w:val="27"/>
+          <w:szCs w:val="27"/>
+          <w:lang w:val="en"/>
+        </w:rPr>
         <w:t>state : trạng thái</w:t>
       </w:r>
     </w:p>
@@ -7450,6 +9831,16 @@
           <w:szCs w:val="27"/>
           <w:lang w:val="fr-FR"/>
         </w:rPr>
+        <w:t xml:space="preserve">160 </w:t>
+      </w:r>
+      <w:r>
+        <w:rPr>
+          <w:rFonts w:ascii="Calibri" w:hAnsi="Calibri" w:cs="Calibri"/>
+          <w:color w:val="000000"/>
+          <w:sz w:val="27"/>
+          <w:szCs w:val="27"/>
+          <w:lang w:val="fr-FR"/>
+        </w:rPr>
         <w:t>stranger : ng</w:t>
       </w:r>
       <w:r>
@@ -7484,7 +9875,27 @@
           <w:szCs w:val="27"/>
           <w:lang w:val="fr-FR"/>
         </w:rPr>
-        <w:t xml:space="preserve"> Suspense : l</w:t>
+        <w:t xml:space="preserve"> </w:t>
+      </w:r>
+      <w:r>
+        <w:rPr>
+          <w:rFonts w:ascii="Calibri" w:hAnsi="Calibri" w:cs="Calibri"/>
+          <w:color w:val="000000"/>
+          <w:sz w:val="27"/>
+          <w:szCs w:val="27"/>
+          <w:lang w:val="fr-FR"/>
+        </w:rPr>
+        <w:t xml:space="preserve">161 </w:t>
+      </w:r>
+      <w:r>
+        <w:rPr>
+          <w:rFonts w:ascii="Calibri" w:hAnsi="Calibri" w:cs="Calibri"/>
+          <w:color w:val="000000"/>
+          <w:sz w:val="27"/>
+          <w:szCs w:val="27"/>
+          <w:lang w:val="fr-FR"/>
+        </w:rPr>
+        <w:t>Suspense : l</w:t>
       </w:r>
       <w:r>
         <w:rPr>
@@ -7518,6 +9929,16 @@
           <w:szCs w:val="27"/>
           <w:lang w:val="en"/>
         </w:rPr>
+        <w:t xml:space="preserve">162 </w:t>
+      </w:r>
+      <w:r>
+        <w:rPr>
+          <w:rFonts w:ascii="Calibri" w:hAnsi="Calibri" w:cs="Calibri"/>
+          <w:color w:val="000000"/>
+          <w:sz w:val="27"/>
+          <w:szCs w:val="27"/>
+          <w:lang w:val="en"/>
+        </w:rPr>
         <w:t>such : nh</w:t>
       </w:r>
       <w:r>
@@ -7548,6 +9969,16 @@
           <w:szCs w:val="27"/>
           <w:lang w:val="en"/>
         </w:rPr>
+        <w:t xml:space="preserve">163 </w:t>
+      </w:r>
+      <w:r>
+        <w:rPr>
+          <w:rFonts w:ascii="Calibri" w:hAnsi="Calibri" w:cs="Calibri"/>
+          <w:color w:val="000000"/>
+          <w:sz w:val="27"/>
+          <w:szCs w:val="27"/>
+          <w:lang w:val="en"/>
+        </w:rPr>
         <w:t>summarize : tóm tắt</w:t>
       </w:r>
     </w:p>
@@ -7572,6 +10003,16 @@
           <w:szCs w:val="27"/>
           <w:lang w:val="en"/>
         </w:rPr>
+        <w:t xml:space="preserve">164 </w:t>
+      </w:r>
+      <w:r>
+        <w:rPr>
+          <w:rFonts w:ascii="Calibri" w:hAnsi="Calibri" w:cs="Calibri"/>
+          <w:color w:val="000000"/>
+          <w:sz w:val="27"/>
+          <w:szCs w:val="27"/>
+          <w:lang w:val="en"/>
+        </w:rPr>
         <w:t>temperature  : nhiệt độ</w:t>
       </w:r>
       <w:r>
@@ -7583,6 +10024,25 @@
           <w:lang w:val="en"/>
         </w:rPr>
         <w:br/>
+      </w:r>
+      <w:r>
+        <w:rPr>
+          <w:rFonts w:ascii="Calibri" w:hAnsi="Calibri" w:cs="Calibri"/>
+          <w:color w:val="000000"/>
+          <w:sz w:val="27"/>
+          <w:szCs w:val="27"/>
+          <w:lang w:val="en"/>
+        </w:rPr>
+        <w:t xml:space="preserve">165 </w:t>
+      </w:r>
+      <w:r>
+        <w:rPr>
+          <w:rFonts w:ascii="Calibri" w:hAnsi="Calibri" w:cs="Calibri"/>
+          <w:color w:val="000000"/>
+          <w:sz w:val="27"/>
+          <w:szCs w:val="27"/>
+          <w:lang w:val="en"/>
+        </w:rPr>
         <w:t>terminate : chấm dứt</w:t>
       </w:r>
       <w:r>
@@ -7594,6 +10054,25 @@
           <w:lang w:val="en"/>
         </w:rPr>
         <w:br/>
+      </w:r>
+      <w:r>
+        <w:rPr>
+          <w:rFonts w:ascii="Calibri" w:hAnsi="Calibri" w:cs="Calibri"/>
+          <w:color w:val="000000"/>
+          <w:sz w:val="27"/>
+          <w:szCs w:val="27"/>
+          <w:lang w:val="en"/>
+        </w:rPr>
+        <w:t xml:space="preserve">166 </w:t>
+      </w:r>
+      <w:r>
+        <w:rPr>
+          <w:rFonts w:ascii="Calibri" w:hAnsi="Calibri" w:cs="Calibri"/>
+          <w:color w:val="000000"/>
+          <w:sz w:val="27"/>
+          <w:szCs w:val="27"/>
+          <w:lang w:val="en"/>
+        </w:rPr>
         <w:t>terms : điều kiện,kỳ hạn.</w:t>
       </w:r>
     </w:p>
@@ -7618,6 +10097,16 @@
           <w:szCs w:val="27"/>
           <w:lang w:val="en"/>
         </w:rPr>
+        <w:t xml:space="preserve">167 </w:t>
+      </w:r>
+      <w:r>
+        <w:rPr>
+          <w:rFonts w:ascii="Calibri" w:hAnsi="Calibri" w:cs="Calibri"/>
+          <w:color w:val="000000"/>
+          <w:sz w:val="27"/>
+          <w:szCs w:val="27"/>
+          <w:lang w:val="en"/>
+        </w:rPr>
         <w:t>Though  : tuy nhiên</w:t>
       </w:r>
       <w:r>
@@ -7629,6 +10118,25 @@
           <w:lang w:val="en"/>
         </w:rPr>
         <w:br/>
+      </w:r>
+      <w:r>
+        <w:rPr>
+          <w:rFonts w:ascii="Calibri" w:hAnsi="Calibri" w:cs="Calibri"/>
+          <w:color w:val="000000"/>
+          <w:sz w:val="27"/>
+          <w:szCs w:val="27"/>
+          <w:lang w:val="en"/>
+        </w:rPr>
+        <w:t xml:space="preserve">168 </w:t>
+      </w:r>
+      <w:r>
+        <w:rPr>
+          <w:rFonts w:ascii="Calibri" w:hAnsi="Calibri" w:cs="Calibri"/>
+          <w:color w:val="000000"/>
+          <w:sz w:val="27"/>
+          <w:szCs w:val="27"/>
+          <w:lang w:val="en"/>
+        </w:rPr>
         <w:t>throught : xuyên qua</w:t>
       </w:r>
     </w:p>
@@ -7653,6 +10161,16 @@
           <w:szCs w:val="27"/>
           <w:lang w:val="en"/>
         </w:rPr>
+        <w:t xml:space="preserve">169 </w:t>
+      </w:r>
+      <w:r>
+        <w:rPr>
+          <w:rFonts w:ascii="Calibri" w:hAnsi="Calibri" w:cs="Calibri"/>
+          <w:color w:val="000000"/>
+          <w:sz w:val="27"/>
+          <w:szCs w:val="27"/>
+          <w:lang w:val="en"/>
+        </w:rPr>
         <w:t>ties : quan hệ,ràng buộc</w:t>
       </w:r>
       <w:r>
@@ -7664,6 +10182,25 @@
           <w:lang w:val="en"/>
         </w:rPr>
         <w:br/>
+      </w:r>
+      <w:r>
+        <w:rPr>
+          <w:rFonts w:ascii="Calibri" w:hAnsi="Calibri" w:cs="Calibri"/>
+          <w:color w:val="000000"/>
+          <w:sz w:val="27"/>
+          <w:szCs w:val="27"/>
+          <w:lang w:val="en"/>
+        </w:rPr>
+        <w:t xml:space="preserve">170 </w:t>
+      </w:r>
+      <w:r>
+        <w:rPr>
+          <w:rFonts w:ascii="Calibri" w:hAnsi="Calibri" w:cs="Calibri"/>
+          <w:color w:val="000000"/>
+          <w:sz w:val="27"/>
+          <w:szCs w:val="27"/>
+          <w:lang w:val="en"/>
+        </w:rPr>
         <w:t>toggle : chuyển đổi,lật</w:t>
       </w:r>
     </w:p>
@@ -7688,6 +10225,16 @@
           <w:szCs w:val="27"/>
           <w:lang w:val="en"/>
         </w:rPr>
+        <w:t xml:space="preserve">171 </w:t>
+      </w:r>
+      <w:r>
+        <w:rPr>
+          <w:rFonts w:ascii="Calibri" w:hAnsi="Calibri" w:cs="Calibri"/>
+          <w:color w:val="000000"/>
+          <w:sz w:val="27"/>
+          <w:szCs w:val="27"/>
+          <w:lang w:val="en"/>
+        </w:rPr>
         <w:t>transfer : chuyển khoản</w:t>
       </w:r>
       <w:r>
@@ -7699,6 +10246,25 @@
           <w:lang w:val="en"/>
         </w:rPr>
         <w:br/>
+      </w:r>
+      <w:r>
+        <w:rPr>
+          <w:rFonts w:ascii="Calibri" w:hAnsi="Calibri" w:cs="Calibri"/>
+          <w:color w:val="000000"/>
+          <w:sz w:val="27"/>
+          <w:szCs w:val="27"/>
+          <w:lang w:val="en"/>
+        </w:rPr>
+        <w:t xml:space="preserve">172 </w:t>
+      </w:r>
+      <w:r>
+        <w:rPr>
+          <w:rFonts w:ascii="Calibri" w:hAnsi="Calibri" w:cs="Calibri"/>
+          <w:color w:val="000000"/>
+          <w:sz w:val="27"/>
+          <w:szCs w:val="27"/>
+          <w:lang w:val="en"/>
+        </w:rPr>
         <w:t>unique : độc nhất</w:t>
       </w:r>
       <w:r>
@@ -7710,6 +10276,25 @@
           <w:lang w:val="en"/>
         </w:rPr>
         <w:br/>
+      </w:r>
+      <w:r>
+        <w:rPr>
+          <w:rFonts w:ascii="Calibri" w:hAnsi="Calibri" w:cs="Calibri"/>
+          <w:color w:val="000000"/>
+          <w:sz w:val="27"/>
+          <w:szCs w:val="27"/>
+          <w:lang w:val="en"/>
+        </w:rPr>
+        <w:t xml:space="preserve">173 </w:t>
+      </w:r>
+      <w:r>
+        <w:rPr>
+          <w:rFonts w:ascii="Calibri" w:hAnsi="Calibri" w:cs="Calibri"/>
+          <w:color w:val="000000"/>
+          <w:sz w:val="27"/>
+          <w:szCs w:val="27"/>
+          <w:lang w:val="en"/>
+        </w:rPr>
         <w:t>unless : trừ khi</w:t>
       </w:r>
     </w:p>
@@ -7738,6 +10323,16 @@
           <w:lang w:val="en"/>
         </w:rPr>
         <w:lastRenderedPageBreak/>
+        <w:t xml:space="preserve">174 </w:t>
+      </w:r>
+      <w:r>
+        <w:rPr>
+          <w:rFonts w:ascii="Calibri" w:hAnsi="Calibri" w:cs="Calibri"/>
+          <w:color w:val="000000"/>
+          <w:sz w:val="27"/>
+          <w:szCs w:val="27"/>
+          <w:lang w:val="en"/>
+        </w:rPr>
         <w:t>variables : biến số</w:t>
       </w:r>
     </w:p>
@@ -7765,6 +10360,16 @@
           <w:szCs w:val="27"/>
           <w:lang w:val="en"/>
         </w:rPr>
+        <w:t>175</w:t>
+      </w:r>
+      <w:r>
+        <w:rPr>
+          <w:rFonts w:ascii="Calibri" w:hAnsi="Calibri" w:cs="Calibri"/>
+          <w:color w:val="000000"/>
+          <w:sz w:val="27"/>
+          <w:szCs w:val="27"/>
+          <w:lang w:val="en"/>
+        </w:rPr>
         <w:t xml:space="preserve"> various : đa dạng,nhiều thứ</w:t>
       </w:r>
     </w:p>
@@ -7789,6 +10394,16 @@
           <w:szCs w:val="27"/>
           <w:lang w:val="en"/>
         </w:rPr>
+        <w:t xml:space="preserve">176 </w:t>
+      </w:r>
+      <w:r>
+        <w:rPr>
+          <w:rFonts w:ascii="Calibri" w:hAnsi="Calibri" w:cs="Calibri"/>
+          <w:color w:val="000000"/>
+          <w:sz w:val="27"/>
+          <w:szCs w:val="27"/>
+          <w:lang w:val="en"/>
+        </w:rPr>
         <w:t>Verdict : phán quyết</w:t>
       </w:r>
       <w:r>
@@ -7800,6 +10415,25 @@
           <w:lang w:val="en"/>
         </w:rPr>
         <w:br/>
+      </w:r>
+      <w:r>
+        <w:rPr>
+          <w:rFonts w:ascii="Calibri" w:hAnsi="Calibri" w:cs="Calibri"/>
+          <w:color w:val="000000"/>
+          <w:sz w:val="27"/>
+          <w:szCs w:val="27"/>
+          <w:lang w:val="en"/>
+        </w:rPr>
+        <w:t xml:space="preserve">177 </w:t>
+      </w:r>
+      <w:r>
+        <w:rPr>
+          <w:rFonts w:ascii="Calibri" w:hAnsi="Calibri" w:cs="Calibri"/>
+          <w:color w:val="000000"/>
+          <w:sz w:val="27"/>
+          <w:szCs w:val="27"/>
+          <w:lang w:val="en"/>
+        </w:rPr>
         <w:t>via : thông qua</w:t>
       </w:r>
     </w:p>
@@ -7827,6 +10461,16 @@
           <w:szCs w:val="27"/>
           <w:lang w:val="en"/>
         </w:rPr>
+        <w:t xml:space="preserve">178 </w:t>
+      </w:r>
+      <w:r>
+        <w:rPr>
+          <w:rFonts w:ascii="Calibri" w:hAnsi="Calibri" w:cs="Calibri"/>
+          <w:color w:val="000000"/>
+          <w:sz w:val="27"/>
+          <w:szCs w:val="27"/>
+          <w:lang w:val="en"/>
+        </w:rPr>
         <w:t>visualization : hình dung,nhắc lại,gợi lại</w:t>
       </w:r>
       <w:r>
@@ -7838,6 +10482,25 @@
           <w:lang w:val="en"/>
         </w:rPr>
         <w:br/>
+      </w:r>
+      <w:r>
+        <w:rPr>
+          <w:rFonts w:ascii="Calibri" w:hAnsi="Calibri" w:cs="Calibri"/>
+          <w:color w:val="000000"/>
+          <w:sz w:val="27"/>
+          <w:szCs w:val="27"/>
+          <w:lang w:val="en"/>
+        </w:rPr>
+        <w:t xml:space="preserve">179 </w:t>
+      </w:r>
+      <w:r>
+        <w:rPr>
+          <w:rFonts w:ascii="Calibri" w:hAnsi="Calibri" w:cs="Calibri"/>
+          <w:color w:val="000000"/>
+          <w:sz w:val="27"/>
+          <w:szCs w:val="27"/>
+          <w:lang w:val="en"/>
+        </w:rPr>
         <w:t>within : trong</w:t>
       </w:r>
       <w:r>
@@ -7849,6 +10512,27 @@
           <w:lang w:val="en"/>
         </w:rPr>
         <w:br/>
+      </w:r>
+      <w:r>
+        <w:rPr>
+          <w:rFonts w:ascii="Calibri" w:hAnsi="Calibri" w:cs="Calibri"/>
+          <w:color w:val="000000"/>
+          <w:sz w:val="27"/>
+          <w:szCs w:val="27"/>
+          <w:lang w:val="en"/>
+        </w:rPr>
+        <w:t xml:space="preserve">180 </w:t>
+      </w:r>
+      <w:bookmarkStart w:id="0" w:name="_GoBack"/>
+      <w:bookmarkEnd w:id="0"/>
+      <w:r>
+        <w:rPr>
+          <w:rFonts w:ascii="Calibri" w:hAnsi="Calibri" w:cs="Calibri"/>
+          <w:color w:val="000000"/>
+          <w:sz w:val="27"/>
+          <w:szCs w:val="27"/>
+          <w:lang w:val="en"/>
+        </w:rPr>
         <w:t>worth : có giá trị</w:t>
       </w:r>
     </w:p>
@@ -10877,7 +13561,7 @@
 </file>
 
 <file path=customXml/itemProps1.xml><?xml version="1.0" encoding="utf-8"?>
-<ds:datastoreItem xmlns:ds="http://schemas.openxmlformats.org/officeDocument/2006/customXml" ds:itemID="{3C07E695-2D73-4669-924C-0ADF88DF9D57}">
+<ds:datastoreItem xmlns:ds="http://schemas.openxmlformats.org/officeDocument/2006/customXml" ds:itemID="{E92BD200-92A1-4EB2-B02C-9B3B61F2B711}">
   <ds:schemaRefs>
     <ds:schemaRef ds:uri="http://schemas.openxmlformats.org/officeDocument/2006/bibliography"/>
   </ds:schemaRefs>

</xml_diff>

<commit_message>
add routing tour heroes
</commit_message>
<xml_diff>
--- a/NOTE/New-word.docx
+++ b/NOTE/New-word.docx
@@ -9274,8 +9274,6 @@
         </w:rPr>
         <w:t xml:space="preserve"> : phoi bay,lo ra</w:t>
       </w:r>
-      <w:bookmarkStart w:id="0" w:name="_GoBack"/>
-      <w:bookmarkEnd w:id="0"/>
     </w:p>
     <w:p>
       <w:pPr>
@@ -9292,6 +9290,110 @@
           <w:szCs w:val="27"/>
         </w:rPr>
       </w:pPr>
+      <w:r>
+        <w:rPr>
+          <w:rFonts w:ascii="Calibri" w:hAnsi="Calibri" w:cs="Calibri"/>
+          <w:color w:val="000000"/>
+          <w:sz w:val="27"/>
+          <w:szCs w:val="27"/>
+        </w:rPr>
+        <w:t>Ideally</w:t>
+      </w:r>
+      <w:r>
+        <w:rPr>
+          <w:rFonts w:ascii="Calibri" w:hAnsi="Calibri" w:cs="Calibri"/>
+          <w:color w:val="000000"/>
+          <w:sz w:val="27"/>
+          <w:szCs w:val="27"/>
+        </w:rPr>
+        <w:t xml:space="preserve"> : ly tuong nhat</w:t>
+      </w:r>
+    </w:p>
+    <w:p>
+      <w:pPr>
+        <w:tabs>
+          <w:tab w:val="left" w:pos="3720"/>
+        </w:tabs>
+        <w:autoSpaceDE w:val="0"/>
+        <w:autoSpaceDN w:val="0"/>
+        <w:adjustRightInd w:val="0"/>
+        <w:rPr>
+          <w:rFonts w:ascii="Calibri" w:hAnsi="Calibri" w:cs="Calibri"/>
+          <w:color w:val="000000"/>
+          <w:sz w:val="27"/>
+          <w:szCs w:val="27"/>
+        </w:rPr>
+      </w:pPr>
+      <w:r>
+        <w:rPr>
+          <w:rFonts w:ascii="Calibri" w:hAnsi="Calibri" w:cs="Calibri"/>
+          <w:color w:val="000000"/>
+          <w:sz w:val="27"/>
+          <w:szCs w:val="27"/>
+        </w:rPr>
+        <w:t>appropriate</w:t>
+      </w:r>
+      <w:r>
+        <w:rPr>
+          <w:rFonts w:ascii="Calibri" w:hAnsi="Calibri" w:cs="Calibri"/>
+          <w:color w:val="000000"/>
+          <w:sz w:val="27"/>
+          <w:szCs w:val="27"/>
+        </w:rPr>
+        <w:t xml:space="preserve"> : rieng biet,de danh rieng,thich hop</w:t>
+      </w:r>
+    </w:p>
+    <w:p>
+      <w:pPr>
+        <w:tabs>
+          <w:tab w:val="left" w:pos="3720"/>
+        </w:tabs>
+        <w:autoSpaceDE w:val="0"/>
+        <w:autoSpaceDN w:val="0"/>
+        <w:adjustRightInd w:val="0"/>
+        <w:rPr>
+          <w:rFonts w:ascii="Calibri" w:hAnsi="Calibri" w:cs="Calibri"/>
+          <w:color w:val="000000"/>
+          <w:sz w:val="27"/>
+          <w:szCs w:val="27"/>
+        </w:rPr>
+      </w:pPr>
+      <w:r>
+        <w:rPr>
+          <w:rFonts w:ascii="Calibri" w:hAnsi="Calibri" w:cs="Calibri"/>
+          <w:color w:val="000000"/>
+          <w:sz w:val="27"/>
+          <w:szCs w:val="27"/>
+        </w:rPr>
+        <w:t>interested</w:t>
+      </w:r>
+      <w:r>
+        <w:rPr>
+          <w:rFonts w:ascii="Calibri" w:hAnsi="Calibri" w:cs="Calibri"/>
+          <w:color w:val="000000"/>
+          <w:sz w:val="27"/>
+          <w:szCs w:val="27"/>
+        </w:rPr>
+        <w:t xml:space="preserve"> : quan tam,thu vi</w:t>
+      </w:r>
+      <w:bookmarkStart w:id="0" w:name="_GoBack"/>
+      <w:bookmarkEnd w:id="0"/>
+    </w:p>
+    <w:p>
+      <w:pPr>
+        <w:tabs>
+          <w:tab w:val="left" w:pos="3720"/>
+        </w:tabs>
+        <w:autoSpaceDE w:val="0"/>
+        <w:autoSpaceDN w:val="0"/>
+        <w:adjustRightInd w:val="0"/>
+        <w:rPr>
+          <w:rFonts w:ascii="Calibri" w:hAnsi="Calibri" w:cs="Calibri"/>
+          <w:color w:val="000000"/>
+          <w:sz w:val="27"/>
+          <w:szCs w:val="27"/>
+        </w:rPr>
+      </w:pPr>
     </w:p>
     <w:p>
       <w:pPr>
@@ -9401,6 +9503,7 @@
           <w:highlight w:val="black"/>
           <w:lang w:val="en"/>
         </w:rPr>
+        <w:lastRenderedPageBreak/>
         <w:t>&lt;</w:t>
       </w:r>
       <w:r>
@@ -11015,7 +11118,7 @@
 </file>
 
 <file path=customXml/itemProps1.xml><?xml version="1.0" encoding="utf-8"?>
-<ds:datastoreItem xmlns:ds="http://schemas.openxmlformats.org/officeDocument/2006/customXml" ds:itemID="{EBF1AD8D-C005-40AB-9BDA-F00B89A6A13A}">
+<ds:datastoreItem xmlns:ds="http://schemas.openxmlformats.org/officeDocument/2006/customXml" ds:itemID="{58E205A7-5BAE-4C87-A5CD-3D96149B49E1}">
   <ds:schemaRefs>
     <ds:schemaRef ds:uri="http://schemas.openxmlformats.org/officeDocument/2006/bibliography"/>
   </ds:schemaRefs>

</xml_diff>